<commit_message>
111324 1239PM from laptop
</commit_message>
<xml_diff>
--- a/2024/Fall 2024/TFES Lab/2D Conduction/2DConductionLab_ME4650_Template.docx
+++ b/2024/Fall 2024/TFES Lab/2D Conduction/2DConductionLab_ME4650_Template.docx
@@ -79,7 +79,7 @@
         <mc:AlternateContent>
           <mc:Choice Requires="wps">
             <w:drawing>
-              <wp:anchor distT="0" distB="0" distL="114300" distR="114300" simplePos="0" relativeHeight="251654144" behindDoc="0" locked="0" layoutInCell="1" allowOverlap="1" wp14:anchorId="30EDA213" wp14:editId="7177C2D7">
+              <wp:anchor distT="0" distB="0" distL="114300" distR="114300" simplePos="0" relativeHeight="251654144" behindDoc="0" locked="0" layoutInCell="1" allowOverlap="1" wp14:anchorId="30EDA213" wp14:editId="69F1203F">
                 <wp:simplePos x="0" y="0"/>
                 <wp:positionH relativeFrom="column">
                   <wp:posOffset>0</wp:posOffset>
@@ -171,10 +171,10 @@
                                 <w:color w:val="FF0000"/>
                               </w:rPr>
                               <w:drawing>
-                                <wp:inline distT="0" distB="0" distL="0" distR="0" wp14:anchorId="6396AB21" wp14:editId="74C3E8E7">
-                                  <wp:extent cx="3187873" cy="1585608"/>
-                                  <wp:effectExtent l="0" t="0" r="0" b="0"/>
-                                  <wp:docPr id="770977669" name="Picture 15" descr="A rainbow colored lines&#10;&#10;Description automatically generated"/>
+                                <wp:inline distT="0" distB="0" distL="0" distR="0" wp14:anchorId="03C8AE8C" wp14:editId="6B81B09C">
+                                  <wp:extent cx="3160395" cy="1571888"/>
+                                  <wp:effectExtent l="0" t="0" r="1905" b="9525"/>
+                                  <wp:docPr id="1765081162" name="Picture 14" descr="A rainbow colored lines&#10;&#10;Description automatically generated"/>
                                   <wp:cNvGraphicFramePr>
                                     <a:graphicFrameLocks xmlns:a="http://schemas.openxmlformats.org/drawingml/2006/main" noChangeAspect="1"/>
                                   </wp:cNvGraphicFramePr>
@@ -182,7 +182,7 @@
                                     <a:graphicData uri="http://schemas.openxmlformats.org/drawingml/2006/picture">
                                       <pic:pic xmlns:pic="http://schemas.openxmlformats.org/drawingml/2006/picture">
                                         <pic:nvPicPr>
-                                          <pic:cNvPr id="770977669" name="Picture 15" descr="A rainbow colored lines&#10;&#10;Description automatically generated"/>
+                                          <pic:cNvPr id="1765081162" name="Picture 14" descr="A rainbow colored lines&#10;&#10;Description automatically generated"/>
                                           <pic:cNvPicPr/>
                                         </pic:nvPicPr>
                                         <pic:blipFill>
@@ -194,7 +194,7 @@
                                         <pic:spPr>
                                           <a:xfrm>
                                             <a:off x="0" y="0"/>
-                                            <a:ext cx="3204466" cy="1593861"/>
+                                            <a:ext cx="3176358" cy="1579827"/>
                                           </a:xfrm>
                                           <a:prstGeom prst="rect">
                                             <a:avLst/>
@@ -287,10 +287,10 @@
                           <w:color w:val="FF0000"/>
                         </w:rPr>
                         <w:drawing>
-                          <wp:inline distT="0" distB="0" distL="0" distR="0" wp14:anchorId="6396AB21" wp14:editId="74C3E8E7">
-                            <wp:extent cx="3187873" cy="1585608"/>
-                            <wp:effectExtent l="0" t="0" r="0" b="0"/>
-                            <wp:docPr id="770977669" name="Picture 15" descr="A rainbow colored lines&#10;&#10;Description automatically generated"/>
+                          <wp:inline distT="0" distB="0" distL="0" distR="0" wp14:anchorId="03C8AE8C" wp14:editId="6B81B09C">
+                            <wp:extent cx="3160395" cy="1571888"/>
+                            <wp:effectExtent l="0" t="0" r="1905" b="9525"/>
+                            <wp:docPr id="1765081162" name="Picture 14" descr="A rainbow colored lines&#10;&#10;Description automatically generated"/>
                             <wp:cNvGraphicFramePr>
                               <a:graphicFrameLocks xmlns:a="http://schemas.openxmlformats.org/drawingml/2006/main" noChangeAspect="1"/>
                             </wp:cNvGraphicFramePr>
@@ -298,7 +298,7 @@
                               <a:graphicData uri="http://schemas.openxmlformats.org/drawingml/2006/picture">
                                 <pic:pic xmlns:pic="http://schemas.openxmlformats.org/drawingml/2006/picture">
                                   <pic:nvPicPr>
-                                    <pic:cNvPr id="770977669" name="Picture 15" descr="A rainbow colored lines&#10;&#10;Description automatically generated"/>
+                                    <pic:cNvPr id="1765081162" name="Picture 14" descr="A rainbow colored lines&#10;&#10;Description automatically generated"/>
                                     <pic:cNvPicPr/>
                                   </pic:nvPicPr>
                                   <pic:blipFill>
@@ -310,7 +310,7 @@
                                   <pic:spPr>
                                     <a:xfrm>
                                       <a:off x="0" y="0"/>
-                                      <a:ext cx="3204466" cy="1593861"/>
+                                      <a:ext cx="3176358" cy="1579827"/>
                                     </a:xfrm>
                                     <a:prstGeom prst="rect">
                                       <a:avLst/>
@@ -337,6 +337,97 @@
           <w:color w:val="FF0000"/>
         </w:rPr>
       </w:pPr>
+    </w:p>
+    <w:p>
+      <w:pPr>
+        <w:rPr>
+          <w:color w:val="FF0000"/>
+        </w:rPr>
+      </w:pPr>
+    </w:p>
+    <w:p>
+      <w:pPr>
+        <w:rPr>
+          <w:color w:val="FF0000"/>
+        </w:rPr>
+      </w:pPr>
+    </w:p>
+    <w:p>
+      <w:pPr>
+        <w:rPr>
+          <w:color w:val="FF0000"/>
+        </w:rPr>
+      </w:pPr>
+    </w:p>
+    <w:p>
+      <w:pPr>
+        <w:rPr>
+          <w:color w:val="FF0000"/>
+        </w:rPr>
+      </w:pPr>
+    </w:p>
+    <w:p>
+      <w:pPr>
+        <w:rPr>
+          <w:color w:val="FF0000"/>
+        </w:rPr>
+      </w:pPr>
+    </w:p>
+    <w:p>
+      <w:pPr>
+        <w:rPr>
+          <w:color w:val="FF0000"/>
+        </w:rPr>
+      </w:pPr>
+    </w:p>
+    <w:p>
+      <w:pPr>
+        <w:rPr>
+          <w:color w:val="FF0000"/>
+        </w:rPr>
+      </w:pPr>
+    </w:p>
+    <w:p>
+      <w:pPr>
+        <w:rPr>
+          <w:color w:val="FF0000"/>
+        </w:rPr>
+      </w:pPr>
+    </w:p>
+    <w:p>
+      <w:pPr>
+        <w:rPr>
+          <w:color w:val="FF0000"/>
+        </w:rPr>
+      </w:pPr>
+    </w:p>
+    <w:p>
+      <w:pPr>
+        <w:rPr>
+          <w:color w:val="FF0000"/>
+        </w:rPr>
+      </w:pPr>
+    </w:p>
+    <w:p>
+      <w:pPr>
+        <w:rPr>
+          <w:color w:val="FF0000"/>
+        </w:rPr>
+      </w:pPr>
+    </w:p>
+    <w:p>
+      <w:pPr>
+        <w:rPr>
+          <w:color w:val="FF0000"/>
+        </w:rPr>
+      </w:pPr>
+    </w:p>
+    <w:p>
+      <w:pPr>
+        <w:rPr>
+          <w:color w:val="FF0000"/>
+        </w:rPr>
+      </w:pPr>
       <w:r>
         <w:rPr>
           <w:noProof/>
@@ -344,400 +435,7 @@
         <mc:AlternateContent>
           <mc:Choice Requires="wps">
             <w:drawing>
-              <wp:anchor distT="0" distB="0" distL="114300" distR="114300" simplePos="0" relativeHeight="251658240" behindDoc="0" locked="0" layoutInCell="1" allowOverlap="1" wp14:anchorId="16668EBB" wp14:editId="34C5C2F2">
-                <wp:simplePos x="0" y="0"/>
-                <wp:positionH relativeFrom="column">
-                  <wp:posOffset>41275</wp:posOffset>
-                </wp:positionH>
-                <wp:positionV relativeFrom="paragraph">
-                  <wp:posOffset>6860540</wp:posOffset>
-                </wp:positionV>
-                <wp:extent cx="6144895" cy="635"/>
-                <wp:effectExtent l="0" t="0" r="1905" b="12065"/>
-                <wp:wrapNone/>
-                <wp:docPr id="18" name="Text Box 18"/>
-                <wp:cNvGraphicFramePr/>
-                <a:graphic xmlns:a="http://schemas.openxmlformats.org/drawingml/2006/main">
-                  <a:graphicData uri="http://schemas.microsoft.com/office/word/2010/wordprocessingShape">
-                    <wps:wsp>
-                      <wps:cNvSpPr txBox="1"/>
-                      <wps:spPr>
-                        <a:xfrm>
-                          <a:off x="0" y="0"/>
-                          <a:ext cx="6144895" cy="635"/>
-                        </a:xfrm>
-                        <a:prstGeom prst="rect">
-                          <a:avLst/>
-                        </a:prstGeom>
-                        <a:solidFill>
-                          <a:prstClr val="white"/>
-                        </a:solidFill>
-                        <a:ln>
-                          <a:noFill/>
-                        </a:ln>
-                      </wps:spPr>
-                      <wps:txbx>
-                        <w:txbxContent>
-                          <w:p>
-                            <w:pPr>
-                              <w:pStyle w:val="Caption"/>
-                              <w:rPr>
-                                <w:i w:val="0"/>
-                                <w:iCs w:val="0"/>
-                                <w:color w:val="000000" w:themeColor="text1"/>
-                                <w:sz w:val="20"/>
-                                <w:szCs w:val="20"/>
-                              </w:rPr>
-                            </w:pPr>
-                            <w:r>
-                              <w:rPr>
-                                <w:b/>
-                                <w:bCs/>
-                                <w:i w:val="0"/>
-                                <w:iCs w:val="0"/>
-                                <w:color w:val="000000" w:themeColor="text1"/>
-                                <w:sz w:val="20"/>
-                                <w:szCs w:val="20"/>
-                              </w:rPr>
-                              <w:t>Figure 1b.</w:t>
-                            </w:r>
-                            <w:r>
-                              <w:rPr>
-                                <w:i w:val="0"/>
-                                <w:iCs w:val="0"/>
-                                <w:color w:val="000000" w:themeColor="text1"/>
-                                <w:sz w:val="20"/>
-                                <w:szCs w:val="20"/>
-                              </w:rPr>
-                              <w:t xml:space="preserve"> </w:t>
-                            </w:r>
-                            <w:r>
-                              <w:rPr>
-                                <w:rFonts w:eastAsia="+mn-ea"/>
-                                <w:i w:val="0"/>
-                                <w:iCs w:val="0"/>
-                                <w:color w:val="000000" w:themeColor="text1"/>
-                                <w:kern w:val="24"/>
-                                <w:sz w:val="20"/>
-                                <w:szCs w:val="20"/>
-                              </w:rPr>
-                              <w:t>[insert caption here]</w:t>
-                            </w:r>
-                          </w:p>
-                        </w:txbxContent>
-                      </wps:txbx>
-                      <wps:bodyPr rot="0" spcFirstLastPara="0" vertOverflow="overflow" horzOverflow="overflow" vert="horz" wrap="square" lIns="0" tIns="0" rIns="0" bIns="0" numCol="1" spcCol="0" rtlCol="0" fromWordArt="0" anchor="t" anchorCtr="0" forceAA="0" compatLnSpc="1">
-                        <a:prstTxWarp prst="textNoShape">
-                          <a:avLst/>
-                        </a:prstTxWarp>
-                        <a:spAutoFit/>
-                      </wps:bodyPr>
-                    </wps:wsp>
-                  </a:graphicData>
-                </a:graphic>
-              </wp:anchor>
-            </w:drawing>
-          </mc:Choice>
-          <mc:Fallback>
-            <w:pict>
-              <v:shape w14:anchorId="16668EBB" id="Text Box 18" o:spid="_x0000_s1027" type="#_x0000_t202" style="position:absolute;margin-left:3.25pt;margin-top:540.2pt;width:483.85pt;height:.05pt;z-index:251658240;visibility:visible;mso-wrap-style:square;mso-wrap-distance-left:9pt;mso-wrap-distance-top:0;mso-wrap-distance-right:9pt;mso-wrap-distance-bottom:0;mso-position-horizontal:absolute;mso-position-horizontal-relative:text;mso-position-vertical:absolute;mso-position-vertical-relative:text;v-text-anchor:top" o:gfxdata="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" stroked="f">
-                <v:textbox style="mso-fit-shape-to-text:t" inset="0,0,0,0">
-                  <w:txbxContent>
-                    <w:p>
-                      <w:pPr>
-                        <w:pStyle w:val="Caption"/>
-                        <w:rPr>
-                          <w:i w:val="0"/>
-                          <w:iCs w:val="0"/>
-                          <w:color w:val="000000" w:themeColor="text1"/>
-                          <w:sz w:val="20"/>
-                          <w:szCs w:val="20"/>
-                        </w:rPr>
-                      </w:pPr>
-                      <w:r>
-                        <w:rPr>
-                          <w:b/>
-                          <w:bCs/>
-                          <w:i w:val="0"/>
-                          <w:iCs w:val="0"/>
-                          <w:color w:val="000000" w:themeColor="text1"/>
-                          <w:sz w:val="20"/>
-                          <w:szCs w:val="20"/>
-                        </w:rPr>
-                        <w:t>Figure 1b.</w:t>
-                      </w:r>
-                      <w:r>
-                        <w:rPr>
-                          <w:i w:val="0"/>
-                          <w:iCs w:val="0"/>
-                          <w:color w:val="000000" w:themeColor="text1"/>
-                          <w:sz w:val="20"/>
-                          <w:szCs w:val="20"/>
-                        </w:rPr>
-                        <w:t xml:space="preserve"> </w:t>
-                      </w:r>
-                      <w:r>
-                        <w:rPr>
-                          <w:rFonts w:eastAsia="+mn-ea"/>
-                          <w:i w:val="0"/>
-                          <w:iCs w:val="0"/>
-                          <w:color w:val="000000" w:themeColor="text1"/>
-                          <w:kern w:val="24"/>
-                          <w:sz w:val="20"/>
-                          <w:szCs w:val="20"/>
-                        </w:rPr>
-                        <w:t>[insert caption here]</w:t>
-                      </w:r>
-                    </w:p>
-                  </w:txbxContent>
-                </v:textbox>
-              </v:shape>
-            </w:pict>
-          </mc:Fallback>
-        </mc:AlternateContent>
-      </w:r>
-      <w:r>
-        <w:rPr>
-          <w:noProof/>
-          <w:color w:val="FF0000"/>
-        </w:rPr>
-        <mc:AlternateContent>
-          <mc:Choice Requires="wps">
-            <w:drawing>
-              <wp:anchor distT="0" distB="0" distL="114300" distR="114300" simplePos="0" relativeHeight="251656192" behindDoc="0" locked="0" layoutInCell="1" allowOverlap="1" wp14:anchorId="7A358C32" wp14:editId="40DF6392">
-                <wp:simplePos x="0" y="0"/>
-                <wp:positionH relativeFrom="column">
-                  <wp:posOffset>41275</wp:posOffset>
-                </wp:positionH>
-                <wp:positionV relativeFrom="paragraph">
-                  <wp:posOffset>3728085</wp:posOffset>
-                </wp:positionV>
-                <wp:extent cx="6145078" cy="3075709"/>
-                <wp:effectExtent l="0" t="0" r="14605" b="10795"/>
-                <wp:wrapNone/>
-                <wp:docPr id="14" name="Text Box 14"/>
-                <wp:cNvGraphicFramePr/>
-                <a:graphic xmlns:a="http://schemas.openxmlformats.org/drawingml/2006/main">
-                  <a:graphicData uri="http://schemas.microsoft.com/office/word/2010/wordprocessingShape">
-                    <wps:wsp>
-                      <wps:cNvSpPr txBox="1"/>
-                      <wps:spPr>
-                        <a:xfrm>
-                          <a:off x="0" y="0"/>
-                          <a:ext cx="6145078" cy="3075709"/>
-                        </a:xfrm>
-                        <a:prstGeom prst="rect">
-                          <a:avLst/>
-                        </a:prstGeom>
-                        <a:solidFill>
-                          <a:schemeClr val="lt1"/>
-                        </a:solidFill>
-                        <a:ln w="6350">
-                          <a:solidFill>
-                            <a:schemeClr val="bg1">
-                              <a:lumMod val="50000"/>
-                            </a:schemeClr>
-                          </a:solidFill>
-                        </a:ln>
-                      </wps:spPr>
-                      <wps:txbx>
-                        <w:txbxContent>
-                          <w:p>
-                            <w:pPr>
-                              <w:jc w:val="center"/>
-                              <w:rPr>
-                                <w:color w:val="FF0000"/>
-                              </w:rPr>
-                            </w:pPr>
-                            <w:r>
-                              <w:rPr>
-                                <w:color w:val="FF0000"/>
-                              </w:rPr>
-                              <w:t xml:space="preserve">[copy and paste your figure 1b </w:t>
-                            </w:r>
-                            <w:proofErr w:type="gramStart"/>
-                            <w:r>
-                              <w:rPr>
-                                <w:color w:val="FF0000"/>
-                              </w:rPr>
-                              <w:t>here</w:t>
-                            </w:r>
-                            <w:r>
-                              <w:rPr>
-                                <w:color w:val="FF0000"/>
-                              </w:rPr>
-                              <w:t xml:space="preserve"> </w:t>
-                            </w:r>
-                            <w:r>
-                              <w:rPr>
-                                <w:color w:val="FF0000"/>
-                              </w:rPr>
-                              <w:t>]</w:t>
-                            </w:r>
-                            <w:proofErr w:type="gramEnd"/>
-                          </w:p>
-                        </w:txbxContent>
-                      </wps:txbx>
-                      <wps:bodyPr rot="0" spcFirstLastPara="0" vertOverflow="overflow" horzOverflow="overflow" vert="horz" wrap="square" lIns="91440" tIns="45720" rIns="91440" bIns="45720" numCol="1" spcCol="0" rtlCol="0" fromWordArt="0" anchor="t" anchorCtr="0" forceAA="0" compatLnSpc="1">
-                        <a:prstTxWarp prst="textNoShape">
-                          <a:avLst/>
-                        </a:prstTxWarp>
-                        <a:noAutofit/>
-                      </wps:bodyPr>
-                    </wps:wsp>
-                  </a:graphicData>
-                </a:graphic>
-                <wp14:sizeRelV relativeFrom="margin">
-                  <wp14:pctHeight>0</wp14:pctHeight>
-                </wp14:sizeRelV>
-              </wp:anchor>
-            </w:drawing>
-          </mc:Choice>
-          <mc:Fallback>
-            <w:pict>
-              <v:shape w14:anchorId="7A358C32" id="Text Box 14" o:spid="_x0000_s1028" type="#_x0000_t202" style="position:absolute;margin-left:3.25pt;margin-top:293.55pt;width:483.85pt;height:242.2pt;z-index:251656192;visibility:visible;mso-wrap-style:square;mso-height-percent:0;mso-wrap-distance-left:9pt;mso-wrap-distance-top:0;mso-wrap-distance-right:9pt;mso-wrap-distance-bottom:0;mso-position-horizontal:absolute;mso-position-horizontal-relative:text;mso-position-vertical:absolute;mso-position-vertical-relative:text;mso-height-percent:0;mso-height-relative:margin;v-text-anchor:top" o:gfxdata="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" fillcolor="white [3201]" strokecolor="#7f7f7f [1612]" strokeweight=".5pt">
-                <v:textbox>
-                  <w:txbxContent>
-                    <w:p>
-                      <w:pPr>
-                        <w:jc w:val="center"/>
-                        <w:rPr>
-                          <w:color w:val="FF0000"/>
-                        </w:rPr>
-                      </w:pPr>
-                      <w:r>
-                        <w:rPr>
-                          <w:color w:val="FF0000"/>
-                        </w:rPr>
-                        <w:t xml:space="preserve">[copy and paste your figure 1b </w:t>
-                      </w:r>
-                      <w:proofErr w:type="gramStart"/>
-                      <w:r>
-                        <w:rPr>
-                          <w:color w:val="FF0000"/>
-                        </w:rPr>
-                        <w:t>here</w:t>
-                      </w:r>
-                      <w:r>
-                        <w:rPr>
-                          <w:color w:val="FF0000"/>
-                        </w:rPr>
-                        <w:t xml:space="preserve"> </w:t>
-                      </w:r>
-                      <w:r>
-                        <w:rPr>
-                          <w:color w:val="FF0000"/>
-                        </w:rPr>
-                        <w:t>]</w:t>
-                      </w:r>
-                      <w:proofErr w:type="gramEnd"/>
-                    </w:p>
-                  </w:txbxContent>
-                </v:textbox>
-              </v:shape>
-            </w:pict>
-          </mc:Fallback>
-        </mc:AlternateContent>
-      </w:r>
-    </w:p>
-    <w:p>
-      <w:pPr>
-        <w:rPr>
-          <w:color w:val="FF0000"/>
-        </w:rPr>
-      </w:pPr>
-    </w:p>
-    <w:p>
-      <w:pPr>
-        <w:rPr>
-          <w:color w:val="FF0000"/>
-        </w:rPr>
-      </w:pPr>
-    </w:p>
-    <w:p>
-      <w:pPr>
-        <w:rPr>
-          <w:color w:val="FF0000"/>
-        </w:rPr>
-      </w:pPr>
-    </w:p>
-    <w:p>
-      <w:pPr>
-        <w:rPr>
-          <w:color w:val="FF0000"/>
-        </w:rPr>
-      </w:pPr>
-    </w:p>
-    <w:p>
-      <w:pPr>
-        <w:rPr>
-          <w:color w:val="FF0000"/>
-        </w:rPr>
-      </w:pPr>
-    </w:p>
-    <w:p>
-      <w:pPr>
-        <w:rPr>
-          <w:color w:val="FF0000"/>
-        </w:rPr>
-      </w:pPr>
-    </w:p>
-    <w:p>
-      <w:pPr>
-        <w:rPr>
-          <w:color w:val="FF0000"/>
-        </w:rPr>
-      </w:pPr>
-    </w:p>
-    <w:p>
-      <w:pPr>
-        <w:rPr>
-          <w:color w:val="FF0000"/>
-        </w:rPr>
-      </w:pPr>
-    </w:p>
-    <w:p>
-      <w:pPr>
-        <w:rPr>
-          <w:color w:val="FF0000"/>
-        </w:rPr>
-      </w:pPr>
-    </w:p>
-    <w:p>
-      <w:pPr>
-        <w:rPr>
-          <w:color w:val="FF0000"/>
-        </w:rPr>
-      </w:pPr>
-    </w:p>
-    <w:p>
-      <w:pPr>
-        <w:rPr>
-          <w:color w:val="FF0000"/>
-        </w:rPr>
-      </w:pPr>
-    </w:p>
-    <w:p>
-      <w:pPr>
-        <w:rPr>
-          <w:color w:val="FF0000"/>
-        </w:rPr>
-      </w:pPr>
-    </w:p>
-    <w:p>
-      <w:pPr>
-        <w:rPr>
-          <w:color w:val="FF0000"/>
-        </w:rPr>
-      </w:pPr>
-      <w:r>
-        <w:rPr>
-          <w:noProof/>
-        </w:rPr>
-        <mc:AlternateContent>
-          <mc:Choice Requires="wps">
-            <w:drawing>
-              <wp:anchor distT="0" distB="0" distL="114300" distR="114300" simplePos="0" relativeHeight="251662336" behindDoc="0" locked="0" layoutInCell="1" allowOverlap="1" wp14:anchorId="06961C2E" wp14:editId="76906AFB">
+              <wp:anchor distT="0" distB="0" distL="114300" distR="114300" simplePos="0" relativeHeight="251657728" behindDoc="0" locked="0" layoutInCell="1" allowOverlap="1" wp14:anchorId="06961C2E" wp14:editId="76906AFB">
                 <wp:simplePos x="0" y="0"/>
                 <wp:positionH relativeFrom="column">
                   <wp:posOffset>9728</wp:posOffset>
@@ -967,7 +665,31 @@
                                 <w:sz w:val="20"/>
                                 <w:szCs w:val="20"/>
                               </w:rPr>
-                              <w:t xml:space="preserve"> plate using 20 isotherms (right). A color bar accompanies each image where the color is associated with a temperature in degrees Celsius. </w:t>
+                              <w:t xml:space="preserve"> plate using 20 isotherms (right). </w:t>
+                            </w:r>
+                            <w:r>
+                              <w:rPr>
+                                <w:rFonts w:eastAsia="+mn-ea"/>
+                                <w:i w:val="0"/>
+                                <w:iCs w:val="0"/>
+                                <w:color w:val="000000" w:themeColor="text1"/>
+                                <w:kern w:val="24"/>
+                                <w:sz w:val="20"/>
+                                <w:szCs w:val="20"/>
+                              </w:rPr>
+                              <w:t xml:space="preserve">The x and y axis are the plate length and height in centimeters respectively. </w:t>
+                            </w:r>
+                            <w:r>
+                              <w:rPr>
+                                <w:rFonts w:eastAsia="+mn-ea"/>
+                                <w:i w:val="0"/>
+                                <w:iCs w:val="0"/>
+                                <w:color w:val="000000" w:themeColor="text1"/>
+                                <w:kern w:val="24"/>
+                                <w:sz w:val="20"/>
+                                <w:szCs w:val="20"/>
+                              </w:rPr>
+                              <w:t xml:space="preserve">A color bar accompanies each image where the color is associated with a temperature in degrees Celsius. </w:t>
                             </w:r>
                           </w:p>
                           <w:p/>
@@ -987,7 +709,7 @@
           </mc:Choice>
           <mc:Fallback>
             <w:pict>
-              <v:shape w14:anchorId="06961C2E" id="Text Box 19" o:spid="_x0000_s1029" type="#_x0000_t202" style="position:absolute;margin-left:.75pt;margin-top:1.35pt;width:483.85pt;height:.05pt;z-index:251662336;visibility:visible;mso-wrap-style:square;mso-wrap-distance-left:9pt;mso-wrap-distance-top:0;mso-wrap-distance-right:9pt;mso-wrap-distance-bottom:0;mso-position-horizontal:absolute;mso-position-horizontal-relative:text;mso-position-vertical:absolute;mso-position-vertical-relative:text;v-text-anchor:top" o:gfxdata="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" stroked="f">
+              <v:shape w14:anchorId="06961C2E" id="Text Box 19" o:spid="_x0000_s1027" type="#_x0000_t202" style="position:absolute;margin-left:.75pt;margin-top:1.35pt;width:483.85pt;height:.05pt;z-index:251657728;visibility:visible;mso-wrap-style:square;mso-wrap-distance-left:9pt;mso-wrap-distance-top:0;mso-wrap-distance-right:9pt;mso-wrap-distance-bottom:0;mso-position-horizontal:absolute;mso-position-horizontal-relative:text;mso-position-vertical:absolute;mso-position-vertical-relative:text;v-text-anchor:top" o:gfxdata="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" stroked="f">
                 <v:textbox style="mso-fit-shape-to-text:t" inset="0,0,0,0">
                   <w:txbxContent>
                     <w:p>
@@ -1186,7 +908,31 @@
                           <w:sz w:val="20"/>
                           <w:szCs w:val="20"/>
                         </w:rPr>
-                        <w:t xml:space="preserve"> plate using 20 isotherms (right). A color bar accompanies each image where the color is associated with a temperature in degrees Celsius. </w:t>
+                        <w:t xml:space="preserve"> plate using 20 isotherms (right). </w:t>
+                      </w:r>
+                      <w:r>
+                        <w:rPr>
+                          <w:rFonts w:eastAsia="+mn-ea"/>
+                          <w:i w:val="0"/>
+                          <w:iCs w:val="0"/>
+                          <w:color w:val="000000" w:themeColor="text1"/>
+                          <w:kern w:val="24"/>
+                          <w:sz w:val="20"/>
+                          <w:szCs w:val="20"/>
+                        </w:rPr>
+                        <w:t xml:space="preserve">The x and y axis are the plate length and height in centimeters respectively. </w:t>
+                      </w:r>
+                      <w:r>
+                        <w:rPr>
+                          <w:rFonts w:eastAsia="+mn-ea"/>
+                          <w:i w:val="0"/>
+                          <w:iCs w:val="0"/>
+                          <w:color w:val="000000" w:themeColor="text1"/>
+                          <w:kern w:val="24"/>
+                          <w:sz w:val="20"/>
+                          <w:szCs w:val="20"/>
+                        </w:rPr>
+                        <w:t xml:space="preserve">A color bar accompanies each image where the color is associated with a temperature in degrees Celsius. </w:t>
                       </w:r>
                     </w:p>
                     <w:p/>
@@ -1239,132 +985,560 @@
           <w:color w:val="FF0000"/>
         </w:rPr>
       </w:pPr>
-    </w:p>
-    <w:p>
-      <w:pPr>
-        <w:rPr>
-          <w:color w:val="FF0000"/>
-        </w:rPr>
-      </w:pPr>
-    </w:p>
-    <w:p>
-      <w:pPr>
-        <w:rPr>
-          <w:color w:val="FF0000"/>
-        </w:rPr>
-      </w:pPr>
-    </w:p>
-    <w:p>
-      <w:pPr>
-        <w:rPr>
-          <w:color w:val="FF0000"/>
-        </w:rPr>
-      </w:pPr>
-    </w:p>
-    <w:p>
-      <w:pPr>
-        <w:rPr>
-          <w:color w:val="FF0000"/>
-        </w:rPr>
-      </w:pPr>
-    </w:p>
-    <w:p>
-      <w:pPr>
-        <w:rPr>
-          <w:color w:val="FF0000"/>
-        </w:rPr>
-      </w:pPr>
-    </w:p>
-    <w:p>
-      <w:pPr>
-        <w:rPr>
-          <w:color w:val="FF0000"/>
-        </w:rPr>
-      </w:pPr>
-    </w:p>
-    <w:p>
-      <w:pPr>
-        <w:rPr>
-          <w:color w:val="FF0000"/>
-        </w:rPr>
-      </w:pPr>
-    </w:p>
-    <w:p>
-      <w:pPr>
-        <w:rPr>
-          <w:color w:val="FF0000"/>
-        </w:rPr>
-      </w:pPr>
-    </w:p>
-    <w:p>
-      <w:pPr>
-        <w:rPr>
-          <w:color w:val="FF0000"/>
-        </w:rPr>
-      </w:pPr>
-    </w:p>
-    <w:p>
-      <w:pPr>
-        <w:rPr>
-          <w:color w:val="FF0000"/>
-        </w:rPr>
-      </w:pPr>
-    </w:p>
-    <w:p>
-      <w:pPr>
-        <w:rPr>
-          <w:color w:val="FF0000"/>
-        </w:rPr>
-      </w:pPr>
-    </w:p>
-    <w:p>
-      <w:pPr>
-        <w:rPr>
-          <w:color w:val="FF0000"/>
-        </w:rPr>
-      </w:pPr>
-    </w:p>
-    <w:p>
-      <w:pPr>
-        <w:rPr>
-          <w:color w:val="FF0000"/>
-        </w:rPr>
-      </w:pPr>
-    </w:p>
-    <w:p>
-      <w:pPr>
-        <w:rPr>
-          <w:color w:val="FF0000"/>
-        </w:rPr>
-      </w:pPr>
-    </w:p>
-    <w:p>
-      <w:pPr>
-        <w:rPr>
-          <w:color w:val="FF0000"/>
-        </w:rPr>
-      </w:pPr>
-    </w:p>
-    <w:p>
-      <w:pPr>
-        <w:rPr>
-          <w:color w:val="FF0000"/>
-        </w:rPr>
-      </w:pPr>
-    </w:p>
-    <w:p>
-      <w:pPr>
-        <w:rPr>
-          <w:color w:val="FF0000"/>
-        </w:rPr>
-      </w:pPr>
-    </w:p>
-    <w:p>
-      <w:pPr>
-        <w:rPr>
-          <w:color w:val="FF0000"/>
-        </w:rPr>
-      </w:pPr>
+      <w:r>
+        <w:rPr>
+          <w:noProof/>
+          <w:color w:val="FF0000"/>
+        </w:rPr>
+        <mc:AlternateContent>
+          <mc:Choice Requires="wps">
+            <w:drawing>
+              <wp:anchor distT="0" distB="0" distL="114300" distR="114300" simplePos="0" relativeHeight="251651584" behindDoc="0" locked="0" layoutInCell="1" allowOverlap="1" wp14:anchorId="7A358C32" wp14:editId="5C109524">
+                <wp:simplePos x="0" y="0"/>
+                <wp:positionH relativeFrom="column">
+                  <wp:posOffset>41275</wp:posOffset>
+                </wp:positionH>
+                <wp:positionV relativeFrom="paragraph">
+                  <wp:posOffset>2540</wp:posOffset>
+                </wp:positionV>
+                <wp:extent cx="6145078" cy="3075709"/>
+                <wp:effectExtent l="0" t="0" r="27305" b="10795"/>
+                <wp:wrapNone/>
+                <wp:docPr id="14" name="Text Box 14"/>
+                <wp:cNvGraphicFramePr/>
+                <a:graphic xmlns:a="http://schemas.openxmlformats.org/drawingml/2006/main">
+                  <a:graphicData uri="http://schemas.microsoft.com/office/word/2010/wordprocessingShape">
+                    <wps:wsp>
+                      <wps:cNvSpPr txBox="1"/>
+                      <wps:spPr>
+                        <a:xfrm>
+                          <a:off x="0" y="0"/>
+                          <a:ext cx="6145078" cy="3075709"/>
+                        </a:xfrm>
+                        <a:prstGeom prst="rect">
+                          <a:avLst/>
+                        </a:prstGeom>
+                        <a:solidFill>
+                          <a:schemeClr val="lt1"/>
+                        </a:solidFill>
+                        <a:ln w="6350">
+                          <a:solidFill>
+                            <a:schemeClr val="bg1">
+                              <a:lumMod val="50000"/>
+                            </a:schemeClr>
+                          </a:solidFill>
+                        </a:ln>
+                      </wps:spPr>
+                      <wps:txbx>
+                        <w:txbxContent>
+                          <w:p>
+                            <w:pPr>
+                              <w:jc w:val="center"/>
+                              <w:rPr>
+                                <w:color w:val="FF0000"/>
+                              </w:rPr>
+                            </w:pPr>
+                            <w:r>
+                              <w:rPr>
+                                <w:noProof/>
+                                <w:color w:val="FF0000"/>
+                              </w:rPr>
+                              <w:drawing>
+                                <wp:inline distT="0" distB="0" distL="0" distR="0" wp14:anchorId="300550E2" wp14:editId="00281309">
+                                  <wp:extent cx="5955665" cy="2940685"/>
+                                  <wp:effectExtent l="0" t="0" r="6985" b="0"/>
+                                  <wp:docPr id="2135532917" name="Picture 15" descr="A rainbow colored lines on a surface&#10;&#10;Description automatically generated"/>
+                                  <wp:cNvGraphicFramePr>
+                                    <a:graphicFrameLocks xmlns:a="http://schemas.openxmlformats.org/drawingml/2006/main" noChangeAspect="1"/>
+                                  </wp:cNvGraphicFramePr>
+                                  <a:graphic xmlns:a="http://schemas.openxmlformats.org/drawingml/2006/main">
+                                    <a:graphicData uri="http://schemas.openxmlformats.org/drawingml/2006/picture">
+                                      <pic:pic xmlns:pic="http://schemas.openxmlformats.org/drawingml/2006/picture">
+                                        <pic:nvPicPr>
+                                          <pic:cNvPr id="2135532917" name="Picture 15" descr="A rainbow colored lines on a surface&#10;&#10;Description automatically generated"/>
+                                          <pic:cNvPicPr/>
+                                        </pic:nvPicPr>
+                                        <pic:blipFill>
+                                          <a:blip r:embed="rId9"/>
+                                          <a:stretch>
+                                            <a:fillRect/>
+                                          </a:stretch>
+                                        </pic:blipFill>
+                                        <pic:spPr>
+                                          <a:xfrm>
+                                            <a:off x="0" y="0"/>
+                                            <a:ext cx="5955665" cy="2940685"/>
+                                          </a:xfrm>
+                                          <a:prstGeom prst="rect">
+                                            <a:avLst/>
+                                          </a:prstGeom>
+                                        </pic:spPr>
+                                      </pic:pic>
+                                    </a:graphicData>
+                                  </a:graphic>
+                                </wp:inline>
+                              </w:drawing>
+                            </w:r>
+                          </w:p>
+                        </w:txbxContent>
+                      </wps:txbx>
+                      <wps:bodyPr rot="0" spcFirstLastPara="0" vertOverflow="overflow" horzOverflow="overflow" vert="horz" wrap="square" lIns="91440" tIns="45720" rIns="91440" bIns="45720" numCol="1" spcCol="0" rtlCol="0" fromWordArt="0" anchor="t" anchorCtr="0" forceAA="0" compatLnSpc="1">
+                        <a:prstTxWarp prst="textNoShape">
+                          <a:avLst/>
+                        </a:prstTxWarp>
+                        <a:noAutofit/>
+                      </wps:bodyPr>
+                    </wps:wsp>
+                  </a:graphicData>
+                </a:graphic>
+                <wp14:sizeRelV relativeFrom="margin">
+                  <wp14:pctHeight>0</wp14:pctHeight>
+                </wp14:sizeRelV>
+              </wp:anchor>
+            </w:drawing>
+          </mc:Choice>
+          <mc:Fallback>
+            <w:pict>
+              <v:shape w14:anchorId="7A358C32" id="Text Box 14" o:spid="_x0000_s1028" type="#_x0000_t202" style="position:absolute;margin-left:3.25pt;margin-top:.2pt;width:483.85pt;height:242.2pt;z-index:251651584;visibility:visible;mso-wrap-style:square;mso-height-percent:0;mso-wrap-distance-left:9pt;mso-wrap-distance-top:0;mso-wrap-distance-right:9pt;mso-wrap-distance-bottom:0;mso-position-horizontal:absolute;mso-position-horizontal-relative:text;mso-position-vertical:absolute;mso-position-vertical-relative:text;mso-height-percent:0;mso-height-relative:margin;v-text-anchor:top" o:gfxdata="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" fillcolor="white [3201]" strokecolor="#7f7f7f [1612]" strokeweight=".5pt">
+                <v:textbox>
+                  <w:txbxContent>
+                    <w:p>
+                      <w:pPr>
+                        <w:jc w:val="center"/>
+                        <w:rPr>
+                          <w:color w:val="FF0000"/>
+                        </w:rPr>
+                      </w:pPr>
+                      <w:r>
+                        <w:rPr>
+                          <w:noProof/>
+                          <w:color w:val="FF0000"/>
+                        </w:rPr>
+                        <w:drawing>
+                          <wp:inline distT="0" distB="0" distL="0" distR="0" wp14:anchorId="300550E2" wp14:editId="00281309">
+                            <wp:extent cx="5955665" cy="2940685"/>
+                            <wp:effectExtent l="0" t="0" r="6985" b="0"/>
+                            <wp:docPr id="2135532917" name="Picture 15" descr="A rainbow colored lines on a surface&#10;&#10;Description automatically generated"/>
+                            <wp:cNvGraphicFramePr>
+                              <a:graphicFrameLocks xmlns:a="http://schemas.openxmlformats.org/drawingml/2006/main" noChangeAspect="1"/>
+                            </wp:cNvGraphicFramePr>
+                            <a:graphic xmlns:a="http://schemas.openxmlformats.org/drawingml/2006/main">
+                              <a:graphicData uri="http://schemas.openxmlformats.org/drawingml/2006/picture">
+                                <pic:pic xmlns:pic="http://schemas.openxmlformats.org/drawingml/2006/picture">
+                                  <pic:nvPicPr>
+                                    <pic:cNvPr id="2135532917" name="Picture 15" descr="A rainbow colored lines on a surface&#10;&#10;Description automatically generated"/>
+                                    <pic:cNvPicPr/>
+                                  </pic:nvPicPr>
+                                  <pic:blipFill>
+                                    <a:blip r:embed="rId9"/>
+                                    <a:stretch>
+                                      <a:fillRect/>
+                                    </a:stretch>
+                                  </pic:blipFill>
+                                  <pic:spPr>
+                                    <a:xfrm>
+                                      <a:off x="0" y="0"/>
+                                      <a:ext cx="5955665" cy="2940685"/>
+                                    </a:xfrm>
+                                    <a:prstGeom prst="rect">
+                                      <a:avLst/>
+                                    </a:prstGeom>
+                                  </pic:spPr>
+                                </pic:pic>
+                              </a:graphicData>
+                            </a:graphic>
+                          </wp:inline>
+                        </w:drawing>
+                      </w:r>
+                    </w:p>
+                  </w:txbxContent>
+                </v:textbox>
+              </v:shape>
+            </w:pict>
+          </mc:Fallback>
+        </mc:AlternateContent>
+      </w:r>
+    </w:p>
+    <w:p>
+      <w:pPr>
+        <w:rPr>
+          <w:color w:val="FF0000"/>
+        </w:rPr>
+      </w:pPr>
+    </w:p>
+    <w:p>
+      <w:pPr>
+        <w:rPr>
+          <w:color w:val="FF0000"/>
+        </w:rPr>
+      </w:pPr>
+    </w:p>
+    <w:p>
+      <w:pPr>
+        <w:rPr>
+          <w:color w:val="FF0000"/>
+        </w:rPr>
+      </w:pPr>
+    </w:p>
+    <w:p>
+      <w:pPr>
+        <w:rPr>
+          <w:color w:val="FF0000"/>
+        </w:rPr>
+      </w:pPr>
+    </w:p>
+    <w:p>
+      <w:pPr>
+        <w:rPr>
+          <w:color w:val="FF0000"/>
+        </w:rPr>
+      </w:pPr>
+    </w:p>
+    <w:p>
+      <w:pPr>
+        <w:rPr>
+          <w:color w:val="FF0000"/>
+        </w:rPr>
+      </w:pPr>
+    </w:p>
+    <w:p>
+      <w:pPr>
+        <w:rPr>
+          <w:color w:val="FF0000"/>
+        </w:rPr>
+      </w:pPr>
+    </w:p>
+    <w:p>
+      <w:pPr>
+        <w:rPr>
+          <w:color w:val="FF0000"/>
+        </w:rPr>
+      </w:pPr>
+    </w:p>
+    <w:p>
+      <w:pPr>
+        <w:rPr>
+          <w:color w:val="FF0000"/>
+        </w:rPr>
+      </w:pPr>
+    </w:p>
+    <w:p>
+      <w:pPr>
+        <w:rPr>
+          <w:color w:val="FF0000"/>
+        </w:rPr>
+      </w:pPr>
+    </w:p>
+    <w:p>
+      <w:pPr>
+        <w:rPr>
+          <w:color w:val="FF0000"/>
+        </w:rPr>
+      </w:pPr>
+    </w:p>
+    <w:p>
+      <w:pPr>
+        <w:rPr>
+          <w:color w:val="FF0000"/>
+        </w:rPr>
+      </w:pPr>
+    </w:p>
+    <w:p>
+      <w:pPr>
+        <w:rPr>
+          <w:color w:val="FF0000"/>
+        </w:rPr>
+      </w:pPr>
+    </w:p>
+    <w:p>
+      <w:pPr>
+        <w:rPr>
+          <w:color w:val="FF0000"/>
+        </w:rPr>
+      </w:pPr>
+    </w:p>
+    <w:p>
+      <w:pPr>
+        <w:rPr>
+          <w:color w:val="FF0000"/>
+        </w:rPr>
+      </w:pPr>
+    </w:p>
+    <w:p>
+      <w:pPr>
+        <w:rPr>
+          <w:color w:val="FF0000"/>
+        </w:rPr>
+      </w:pPr>
+    </w:p>
+    <w:p>
+      <w:pPr>
+        <w:rPr>
+          <w:color w:val="FF0000"/>
+        </w:rPr>
+      </w:pPr>
+    </w:p>
+    <w:p>
+      <w:pPr>
+        <w:rPr>
+          <w:color w:val="FF0000"/>
+        </w:rPr>
+      </w:pPr>
+      <w:r>
+        <w:rPr>
+          <w:noProof/>
+        </w:rPr>
+        <mc:AlternateContent>
+          <mc:Choice Requires="wps">
+            <w:drawing>
+              <wp:anchor distT="0" distB="0" distL="114300" distR="114300" simplePos="0" relativeHeight="251653632" behindDoc="0" locked="0" layoutInCell="1" allowOverlap="1" wp14:anchorId="16668EBB" wp14:editId="15FE9EE1">
+                <wp:simplePos x="0" y="0"/>
+                <wp:positionH relativeFrom="column">
+                  <wp:posOffset>41275</wp:posOffset>
+                </wp:positionH>
+                <wp:positionV relativeFrom="paragraph">
+                  <wp:posOffset>3175</wp:posOffset>
+                </wp:positionV>
+                <wp:extent cx="6144895" cy="635"/>
+                <wp:effectExtent l="0" t="0" r="1905" b="12065"/>
+                <wp:wrapNone/>
+                <wp:docPr id="18" name="Text Box 18"/>
+                <wp:cNvGraphicFramePr/>
+                <a:graphic xmlns:a="http://schemas.openxmlformats.org/drawingml/2006/main">
+                  <a:graphicData uri="http://schemas.microsoft.com/office/word/2010/wordprocessingShape">
+                    <wps:wsp>
+                      <wps:cNvSpPr txBox="1"/>
+                      <wps:spPr>
+                        <a:xfrm>
+                          <a:off x="0" y="0"/>
+                          <a:ext cx="6144895" cy="635"/>
+                        </a:xfrm>
+                        <a:prstGeom prst="rect">
+                          <a:avLst/>
+                        </a:prstGeom>
+                        <a:solidFill>
+                          <a:prstClr val="white"/>
+                        </a:solidFill>
+                        <a:ln>
+                          <a:noFill/>
+                        </a:ln>
+                      </wps:spPr>
+                      <wps:txbx>
+                        <w:txbxContent>
+                          <w:p>
+                            <w:pPr>
+                              <w:pStyle w:val="Caption"/>
+                              <w:rPr>
+                                <w:i w:val="0"/>
+                                <w:iCs w:val="0"/>
+                                <w:color w:val="000000" w:themeColor="text1"/>
+                                <w:sz w:val="20"/>
+                                <w:szCs w:val="20"/>
+                              </w:rPr>
+                            </w:pPr>
+                            <w:r>
+                              <w:rPr>
+                                <w:b/>
+                                <w:bCs/>
+                                <w:i w:val="0"/>
+                                <w:iCs w:val="0"/>
+                                <w:color w:val="000000" w:themeColor="text1"/>
+                                <w:sz w:val="20"/>
+                                <w:szCs w:val="20"/>
+                              </w:rPr>
+                              <w:t>Figure 1b.</w:t>
+                            </w:r>
+                            <w:r>
+                              <w:rPr>
+                                <w:i w:val="0"/>
+                                <w:iCs w:val="0"/>
+                                <w:color w:val="000000" w:themeColor="text1"/>
+                                <w:sz w:val="20"/>
+                                <w:szCs w:val="20"/>
+                              </w:rPr>
+                              <w:t xml:space="preserve"> </w:t>
+                            </w:r>
+                            <w:r>
+                              <w:rPr>
+                                <w:rFonts w:eastAsia="+mn-ea"/>
+                                <w:i w:val="0"/>
+                                <w:iCs w:val="0"/>
+                                <w:color w:val="000000" w:themeColor="text1"/>
+                                <w:kern w:val="24"/>
+                                <w:sz w:val="20"/>
+                                <w:szCs w:val="20"/>
+                              </w:rPr>
+                              <w:t>Numerical simulation results of computed temperatures for the hot plate with 20 isotherms. Values were computed using temperature boundary conditions at the left, right, and top edges. Interior and bottom edge temperatures were found using gauss seidel numerical simulation.</w:t>
+                            </w:r>
+                            <w:r>
+                              <w:rPr>
+                                <w:rFonts w:eastAsia="+mn-ea"/>
+                                <w:i w:val="0"/>
+                                <w:iCs w:val="0"/>
+                                <w:color w:val="000000" w:themeColor="text1"/>
+                                <w:kern w:val="24"/>
+                                <w:sz w:val="20"/>
+                                <w:szCs w:val="20"/>
+                              </w:rPr>
+                              <w:t xml:space="preserve"> The x and y axis are the plate length and height in centimeters respectively.</w:t>
+                            </w:r>
+                            <w:r>
+                              <w:rPr>
+                                <w:rFonts w:eastAsia="+mn-ea"/>
+                                <w:i w:val="0"/>
+                                <w:iCs w:val="0"/>
+                                <w:color w:val="000000" w:themeColor="text1"/>
+                                <w:kern w:val="24"/>
+                                <w:sz w:val="20"/>
+                                <w:szCs w:val="20"/>
+                              </w:rPr>
+                              <w:t xml:space="preserve"> A color bar accompanies </w:t>
+                            </w:r>
+                            <w:r>
+                              <w:rPr>
+                                <w:rFonts w:eastAsia="+mn-ea"/>
+                                <w:i w:val="0"/>
+                                <w:iCs w:val="0"/>
+                                <w:color w:val="000000" w:themeColor="text1"/>
+                                <w:kern w:val="24"/>
+                                <w:sz w:val="20"/>
+                                <w:szCs w:val="20"/>
+                              </w:rPr>
+                              <w:t>the</w:t>
+                            </w:r>
+                            <w:r>
+                              <w:rPr>
+                                <w:rFonts w:eastAsia="+mn-ea"/>
+                                <w:i w:val="0"/>
+                                <w:iCs w:val="0"/>
+                                <w:color w:val="000000" w:themeColor="text1"/>
+                                <w:kern w:val="24"/>
+                                <w:sz w:val="20"/>
+                                <w:szCs w:val="20"/>
+                              </w:rPr>
+                              <w:t xml:space="preserve"> image where the color is associated with a temperature in degrees Celsius.</w:t>
+                            </w:r>
+                          </w:p>
+                        </w:txbxContent>
+                      </wps:txbx>
+                      <wps:bodyPr rot="0" spcFirstLastPara="0" vertOverflow="overflow" horzOverflow="overflow" vert="horz" wrap="square" lIns="0" tIns="0" rIns="0" bIns="0" numCol="1" spcCol="0" rtlCol="0" fromWordArt="0" anchor="t" anchorCtr="0" forceAA="0" compatLnSpc="1">
+                        <a:prstTxWarp prst="textNoShape">
+                          <a:avLst/>
+                        </a:prstTxWarp>
+                        <a:spAutoFit/>
+                      </wps:bodyPr>
+                    </wps:wsp>
+                  </a:graphicData>
+                </a:graphic>
+              </wp:anchor>
+            </w:drawing>
+          </mc:Choice>
+          <mc:Fallback>
+            <w:pict>
+              <v:shape w14:anchorId="16668EBB" id="Text Box 18" o:spid="_x0000_s1029" type="#_x0000_t202" style="position:absolute;margin-left:3.25pt;margin-top:.25pt;width:483.85pt;height:.05pt;z-index:251653632;visibility:visible;mso-wrap-style:square;mso-wrap-distance-left:9pt;mso-wrap-distance-top:0;mso-wrap-distance-right:9pt;mso-wrap-distance-bottom:0;mso-position-horizontal:absolute;mso-position-horizontal-relative:text;mso-position-vertical:absolute;mso-position-vertical-relative:text;v-text-anchor:top" o:gfxdata="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" stroked="f">
+                <v:textbox style="mso-fit-shape-to-text:t" inset="0,0,0,0">
+                  <w:txbxContent>
+                    <w:p>
+                      <w:pPr>
+                        <w:pStyle w:val="Caption"/>
+                        <w:rPr>
+                          <w:i w:val="0"/>
+                          <w:iCs w:val="0"/>
+                          <w:color w:val="000000" w:themeColor="text1"/>
+                          <w:sz w:val="20"/>
+                          <w:szCs w:val="20"/>
+                        </w:rPr>
+                      </w:pPr>
+                      <w:r>
+                        <w:rPr>
+                          <w:b/>
+                          <w:bCs/>
+                          <w:i w:val="0"/>
+                          <w:iCs w:val="0"/>
+                          <w:color w:val="000000" w:themeColor="text1"/>
+                          <w:sz w:val="20"/>
+                          <w:szCs w:val="20"/>
+                        </w:rPr>
+                        <w:t>Figure 1b.</w:t>
+                      </w:r>
+                      <w:r>
+                        <w:rPr>
+                          <w:i w:val="0"/>
+                          <w:iCs w:val="0"/>
+                          <w:color w:val="000000" w:themeColor="text1"/>
+                          <w:sz w:val="20"/>
+                          <w:szCs w:val="20"/>
+                        </w:rPr>
+                        <w:t xml:space="preserve"> </w:t>
+                      </w:r>
+                      <w:r>
+                        <w:rPr>
+                          <w:rFonts w:eastAsia="+mn-ea"/>
+                          <w:i w:val="0"/>
+                          <w:iCs w:val="0"/>
+                          <w:color w:val="000000" w:themeColor="text1"/>
+                          <w:kern w:val="24"/>
+                          <w:sz w:val="20"/>
+                          <w:szCs w:val="20"/>
+                        </w:rPr>
+                        <w:t>Numerical simulation results of computed temperatures for the hot plate with 20 isotherms. Values were computed using temperature boundary conditions at the left, right, and top edges. Interior and bottom edge temperatures were found using gauss seidel numerical simulation.</w:t>
+                      </w:r>
+                      <w:r>
+                        <w:rPr>
+                          <w:rFonts w:eastAsia="+mn-ea"/>
+                          <w:i w:val="0"/>
+                          <w:iCs w:val="0"/>
+                          <w:color w:val="000000" w:themeColor="text1"/>
+                          <w:kern w:val="24"/>
+                          <w:sz w:val="20"/>
+                          <w:szCs w:val="20"/>
+                        </w:rPr>
+                        <w:t xml:space="preserve"> The x and y axis are the plate length and height in centimeters respectively.</w:t>
+                      </w:r>
+                      <w:r>
+                        <w:rPr>
+                          <w:rFonts w:eastAsia="+mn-ea"/>
+                          <w:i w:val="0"/>
+                          <w:iCs w:val="0"/>
+                          <w:color w:val="000000" w:themeColor="text1"/>
+                          <w:kern w:val="24"/>
+                          <w:sz w:val="20"/>
+                          <w:szCs w:val="20"/>
+                        </w:rPr>
+                        <w:t xml:space="preserve"> A color bar accompanies </w:t>
+                      </w:r>
+                      <w:r>
+                        <w:rPr>
+                          <w:rFonts w:eastAsia="+mn-ea"/>
+                          <w:i w:val="0"/>
+                          <w:iCs w:val="0"/>
+                          <w:color w:val="000000" w:themeColor="text1"/>
+                          <w:kern w:val="24"/>
+                          <w:sz w:val="20"/>
+                          <w:szCs w:val="20"/>
+                        </w:rPr>
+                        <w:t>the</w:t>
+                      </w:r>
+                      <w:r>
+                        <w:rPr>
+                          <w:rFonts w:eastAsia="+mn-ea"/>
+                          <w:i w:val="0"/>
+                          <w:iCs w:val="0"/>
+                          <w:color w:val="000000" w:themeColor="text1"/>
+                          <w:kern w:val="24"/>
+                          <w:sz w:val="20"/>
+                          <w:szCs w:val="20"/>
+                        </w:rPr>
+                        <w:t xml:space="preserve"> image where the color is associated with a temperature in degrees Celsius.</w:t>
+                      </w:r>
+                    </w:p>
+                  </w:txbxContent>
+                </v:textbox>
+              </v:shape>
+            </w:pict>
+          </mc:Fallback>
+        </mc:AlternateContent>
+      </w:r>
     </w:p>
     <w:p>
       <w:pPr>
@@ -1505,8 +1679,58 @@
                                 <w:sz w:val="20"/>
                                 <w:szCs w:val="20"/>
                               </w:rPr>
-                              <w:t>[insert caption here]</w:t>
-                            </w:r>
+                              <w:t xml:space="preserve">Error plot of numerical simulation temperatures vs experimental measured </w:t>
+                            </w:r>
+                            <w:proofErr w:type="spellStart"/>
+                            <w:r>
+                              <w:rPr>
+                                <w:rFonts w:eastAsia="+mn-ea"/>
+                                <w:i w:val="0"/>
+                                <w:iCs w:val="0"/>
+                                <w:color w:val="000000" w:themeColor="text1"/>
+                                <w:kern w:val="24"/>
+                                <w:sz w:val="20"/>
+                                <w:szCs w:val="20"/>
+                              </w:rPr>
+                              <w:t>temperatuers</w:t>
+                            </w:r>
+                            <w:proofErr w:type="spellEnd"/>
+                            <w:r>
+                              <w:rPr>
+                                <w:rFonts w:eastAsia="+mn-ea"/>
+                                <w:i w:val="0"/>
+                                <w:iCs w:val="0"/>
+                                <w:color w:val="000000" w:themeColor="text1"/>
+                                <w:kern w:val="24"/>
+                                <w:sz w:val="20"/>
+                                <w:szCs w:val="20"/>
+                              </w:rPr>
+                              <w:t xml:space="preserve">. The x and y axis are the plate length and height in centimeters respectively. A color bar accompanies the image where the color is associated with a temperature difference between </w:t>
+                            </w:r>
+                            <w:r>
+                              <w:rPr>
+                                <w:rFonts w:eastAsia="+mn-ea"/>
+                                <w:i w:val="0"/>
+                                <w:iCs w:val="0"/>
+                                <w:color w:val="000000" w:themeColor="text1"/>
+                                <w:kern w:val="24"/>
+                                <w:sz w:val="20"/>
+                                <w:szCs w:val="20"/>
+                              </w:rPr>
+                              <w:t xml:space="preserve">the numerical and experimental results in percentage. </w:t>
+                            </w:r>
+                          </w:p>
+                          <w:p>
+                            <w:pPr>
+                              <w:pStyle w:val="Caption"/>
+                              <w:rPr>
+                                <w:i w:val="0"/>
+                                <w:iCs w:val="0"/>
+                                <w:color w:val="000000" w:themeColor="text1"/>
+                                <w:sz w:val="20"/>
+                                <w:szCs w:val="20"/>
+                              </w:rPr>
+                            </w:pPr>
                           </w:p>
                         </w:txbxContent>
                       </wps:txbx>
@@ -1570,8 +1794,58 @@
                           <w:sz w:val="20"/>
                           <w:szCs w:val="20"/>
                         </w:rPr>
-                        <w:t>[insert caption here]</w:t>
+                        <w:t xml:space="preserve">Error plot of numerical simulation temperatures vs experimental measured </w:t>
                       </w:r>
+                      <w:proofErr w:type="spellStart"/>
+                      <w:r>
+                        <w:rPr>
+                          <w:rFonts w:eastAsia="+mn-ea"/>
+                          <w:i w:val="0"/>
+                          <w:iCs w:val="0"/>
+                          <w:color w:val="000000" w:themeColor="text1"/>
+                          <w:kern w:val="24"/>
+                          <w:sz w:val="20"/>
+                          <w:szCs w:val="20"/>
+                        </w:rPr>
+                        <w:t>temperatuers</w:t>
+                      </w:r>
+                      <w:proofErr w:type="spellEnd"/>
+                      <w:r>
+                        <w:rPr>
+                          <w:rFonts w:eastAsia="+mn-ea"/>
+                          <w:i w:val="0"/>
+                          <w:iCs w:val="0"/>
+                          <w:color w:val="000000" w:themeColor="text1"/>
+                          <w:kern w:val="24"/>
+                          <w:sz w:val="20"/>
+                          <w:szCs w:val="20"/>
+                        </w:rPr>
+                        <w:t xml:space="preserve">. The x and y axis are the plate length and height in centimeters respectively. A color bar accompanies the image where the color is associated with a temperature difference between </w:t>
+                      </w:r>
+                      <w:r>
+                        <w:rPr>
+                          <w:rFonts w:eastAsia="+mn-ea"/>
+                          <w:i w:val="0"/>
+                          <w:iCs w:val="0"/>
+                          <w:color w:val="000000" w:themeColor="text1"/>
+                          <w:kern w:val="24"/>
+                          <w:sz w:val="20"/>
+                          <w:szCs w:val="20"/>
+                        </w:rPr>
+                        <w:t xml:space="preserve">the numerical and experimental results in percentage. </w:t>
+                      </w:r>
+                    </w:p>
+                    <w:p>
+                      <w:pPr>
+                        <w:pStyle w:val="Caption"/>
+                        <w:rPr>
+                          <w:i w:val="0"/>
+                          <w:iCs w:val="0"/>
+                          <w:color w:val="000000" w:themeColor="text1"/>
+                          <w:sz w:val="20"/>
+                          <w:szCs w:val="20"/>
+                        </w:rPr>
+                      </w:pPr>
                     </w:p>
                   </w:txbxContent>
                 </v:textbox>
@@ -1588,7 +1862,7 @@
         <mc:AlternateContent>
           <mc:Choice Requires="wps">
             <w:drawing>
-              <wp:anchor distT="0" distB="0" distL="114300" distR="114300" simplePos="0" relativeHeight="251672576" behindDoc="0" locked="0" layoutInCell="1" allowOverlap="1" wp14:anchorId="715E1AEA" wp14:editId="54FBA331">
+              <wp:anchor distT="0" distB="0" distL="114300" distR="114300" simplePos="0" relativeHeight="251672576" behindDoc="0" locked="0" layoutInCell="1" allowOverlap="1" wp14:anchorId="715E1AEA" wp14:editId="64B1EFAF">
                 <wp:simplePos x="0" y="0"/>
                 <wp:positionH relativeFrom="column">
                   <wp:posOffset>0</wp:posOffset>
@@ -1597,7 +1871,7 @@
                   <wp:posOffset>-635</wp:posOffset>
                 </wp:positionV>
                 <wp:extent cx="6145078" cy="3075709"/>
-                <wp:effectExtent l="0" t="0" r="14605" b="10795"/>
+                <wp:effectExtent l="0" t="0" r="27305" b="10795"/>
                 <wp:wrapNone/>
                 <wp:docPr id="15" name="Text Box 15"/>
                 <wp:cNvGraphicFramePr/>
@@ -1635,9 +1909,44 @@
                             </w:pPr>
                             <w:r>
                               <w:rPr>
+                                <w:noProof/>
                                 <w:color w:val="FF0000"/>
                               </w:rPr>
-                              <w:t>[copy and paste your figure 1c here]</w:t>
+                              <w:drawing>
+                                <wp:inline distT="0" distB="0" distL="0" distR="0" wp14:anchorId="104409B6" wp14:editId="16CEECD8">
+                                  <wp:extent cx="5955665" cy="2940685"/>
+                                  <wp:effectExtent l="0" t="0" r="6985" b="0"/>
+                                  <wp:docPr id="646895337" name="Picture 16" descr="A blue and green background&#10;&#10;Description automatically generated"/>
+                                  <wp:cNvGraphicFramePr>
+                                    <a:graphicFrameLocks xmlns:a="http://schemas.openxmlformats.org/drawingml/2006/main" noChangeAspect="1"/>
+                                  </wp:cNvGraphicFramePr>
+                                  <a:graphic xmlns:a="http://schemas.openxmlformats.org/drawingml/2006/main">
+                                    <a:graphicData uri="http://schemas.openxmlformats.org/drawingml/2006/picture">
+                                      <pic:pic xmlns:pic="http://schemas.openxmlformats.org/drawingml/2006/picture">
+                                        <pic:nvPicPr>
+                                          <pic:cNvPr id="646895337" name="Picture 16" descr="A blue and green background&#10;&#10;Description automatically generated"/>
+                                          <pic:cNvPicPr/>
+                                        </pic:nvPicPr>
+                                        <pic:blipFill>
+                                          <a:blip r:embed="rId10"/>
+                                          <a:stretch>
+                                            <a:fillRect/>
+                                          </a:stretch>
+                                        </pic:blipFill>
+                                        <pic:spPr>
+                                          <a:xfrm>
+                                            <a:off x="0" y="0"/>
+                                            <a:ext cx="5955665" cy="2940685"/>
+                                          </a:xfrm>
+                                          <a:prstGeom prst="rect">
+                                            <a:avLst/>
+                                          </a:prstGeom>
+                                        </pic:spPr>
+                                      </pic:pic>
+                                    </a:graphicData>
+                                  </a:graphic>
+                                </wp:inline>
+                              </w:drawing>
                             </w:r>
                           </w:p>
                         </w:txbxContent>
@@ -1671,9 +1980,44 @@
                       </w:pPr>
                       <w:r>
                         <w:rPr>
+                          <w:noProof/>
                           <w:color w:val="FF0000"/>
                         </w:rPr>
-                        <w:t>[copy and paste your figure 1c here]</w:t>
+                        <w:drawing>
+                          <wp:inline distT="0" distB="0" distL="0" distR="0" wp14:anchorId="104409B6" wp14:editId="16CEECD8">
+                            <wp:extent cx="5955665" cy="2940685"/>
+                            <wp:effectExtent l="0" t="0" r="6985" b="0"/>
+                            <wp:docPr id="646895337" name="Picture 16" descr="A blue and green background&#10;&#10;Description automatically generated"/>
+                            <wp:cNvGraphicFramePr>
+                              <a:graphicFrameLocks xmlns:a="http://schemas.openxmlformats.org/drawingml/2006/main" noChangeAspect="1"/>
+                            </wp:cNvGraphicFramePr>
+                            <a:graphic xmlns:a="http://schemas.openxmlformats.org/drawingml/2006/main">
+                              <a:graphicData uri="http://schemas.openxmlformats.org/drawingml/2006/picture">
+                                <pic:pic xmlns:pic="http://schemas.openxmlformats.org/drawingml/2006/picture">
+                                  <pic:nvPicPr>
+                                    <pic:cNvPr id="646895337" name="Picture 16" descr="A blue and green background&#10;&#10;Description automatically generated"/>
+                                    <pic:cNvPicPr/>
+                                  </pic:nvPicPr>
+                                  <pic:blipFill>
+                                    <a:blip r:embed="rId10"/>
+                                    <a:stretch>
+                                      <a:fillRect/>
+                                    </a:stretch>
+                                  </pic:blipFill>
+                                  <pic:spPr>
+                                    <a:xfrm>
+                                      <a:off x="0" y="0"/>
+                                      <a:ext cx="5955665" cy="2940685"/>
+                                    </a:xfrm>
+                                    <a:prstGeom prst="rect">
+                                      <a:avLst/>
+                                    </a:prstGeom>
+                                  </pic:spPr>
+                                </pic:pic>
+                              </a:graphicData>
+                            </a:graphic>
+                          </wp:inline>
+                        </w:drawing>
                       </w:r>
                     </w:p>
                   </w:txbxContent>
@@ -1683,20 +2027,490 @@
           </mc:Fallback>
         </mc:AlternateContent>
       </w:r>
+    </w:p>
+    <w:p>
+      <w:pPr>
+        <w:rPr>
+          <w:color w:val="FF0000"/>
+        </w:rPr>
+      </w:pPr>
+    </w:p>
+    <w:p>
+      <w:pPr>
+        <w:rPr>
+          <w:color w:val="FF0000"/>
+        </w:rPr>
+      </w:pPr>
+    </w:p>
+    <w:p>
+      <w:pPr>
+        <w:rPr>
+          <w:color w:val="FF0000"/>
+        </w:rPr>
+      </w:pPr>
+    </w:p>
+    <w:p>
+      <w:pPr>
+        <w:rPr>
+          <w:color w:val="FF0000"/>
+        </w:rPr>
+      </w:pPr>
+    </w:p>
+    <w:p>
+      <w:pPr>
+        <w:rPr>
+          <w:color w:val="FF0000"/>
+        </w:rPr>
+      </w:pPr>
+    </w:p>
+    <w:p>
+      <w:pPr>
+        <w:rPr>
+          <w:color w:val="FF0000"/>
+        </w:rPr>
+      </w:pPr>
+    </w:p>
+    <w:p>
+      <w:pPr>
+        <w:rPr>
+          <w:color w:val="FF0000"/>
+        </w:rPr>
+      </w:pPr>
+    </w:p>
+    <w:p>
+      <w:pPr>
+        <w:rPr>
+          <w:color w:val="FF0000"/>
+        </w:rPr>
+      </w:pPr>
+    </w:p>
+    <w:p>
+      <w:pPr>
+        <w:rPr>
+          <w:color w:val="FF0000"/>
+        </w:rPr>
+      </w:pPr>
+    </w:p>
+    <w:p>
+      <w:pPr>
+        <w:rPr>
+          <w:color w:val="FF0000"/>
+        </w:rPr>
+      </w:pPr>
+    </w:p>
+    <w:p>
+      <w:pPr>
+        <w:rPr>
+          <w:color w:val="FF0000"/>
+        </w:rPr>
+      </w:pPr>
+    </w:p>
+    <w:p>
+      <w:pPr>
+        <w:rPr>
+          <w:color w:val="FF0000"/>
+        </w:rPr>
+      </w:pPr>
+    </w:p>
+    <w:p>
+      <w:pPr>
+        <w:rPr>
+          <w:color w:val="FF0000"/>
+        </w:rPr>
+      </w:pPr>
+    </w:p>
+    <w:p>
+      <w:pPr>
+        <w:rPr>
+          <w:color w:val="FF0000"/>
+        </w:rPr>
+      </w:pPr>
+    </w:p>
+    <w:p>
+      <w:pPr>
+        <w:rPr>
+          <w:color w:val="FF0000"/>
+        </w:rPr>
+      </w:pPr>
+    </w:p>
+    <w:p>
+      <w:pPr>
+        <w:rPr>
+          <w:color w:val="FF0000"/>
+        </w:rPr>
+      </w:pPr>
+    </w:p>
+    <w:p>
+      <w:pPr>
+        <w:rPr>
+          <w:color w:val="FF0000"/>
+        </w:rPr>
+      </w:pPr>
+    </w:p>
+    <w:p>
+      <w:pPr>
+        <w:rPr>
+          <w:color w:val="FF0000"/>
+        </w:rPr>
+      </w:pPr>
+    </w:p>
+    <w:p>
+      <w:pPr>
+        <w:rPr>
+          <w:color w:val="FF0000"/>
+        </w:rPr>
+      </w:pPr>
+    </w:p>
+    <w:p>
+      <w:pPr>
+        <w:rPr>
+          <w:color w:val="FF0000"/>
+        </w:rPr>
+      </w:pPr>
+    </w:p>
+    <w:p>
+      <w:pPr>
+        <w:rPr>
+          <w:color w:val="FF0000"/>
+        </w:rPr>
+      </w:pPr>
+    </w:p>
+    <w:p>
+      <w:pPr>
+        <w:rPr>
+          <w:color w:val="FF0000"/>
+        </w:rPr>
+      </w:pPr>
       <w:r>
         <w:rPr>
           <w:noProof/>
+          <w:color w:val="FF0000"/>
         </w:rPr>
         <mc:AlternateContent>
           <mc:Choice Requires="wps">
             <w:drawing>
-              <wp:anchor distT="0" distB="0" distL="114300" distR="114300" simplePos="0" relativeHeight="251675648" behindDoc="0" locked="0" layoutInCell="1" allowOverlap="1" wp14:anchorId="22134A84" wp14:editId="40ED1220">
+              <wp:anchor distT="0" distB="0" distL="114300" distR="114300" simplePos="0" relativeHeight="251661824" behindDoc="0" locked="0" layoutInCell="1" allowOverlap="1" wp14:anchorId="7BCD1256" wp14:editId="33C44CA9">
                 <wp:simplePos x="0" y="0"/>
                 <wp:positionH relativeFrom="column">
-                  <wp:posOffset>41275</wp:posOffset>
+                  <wp:posOffset>3175</wp:posOffset>
                 </wp:positionH>
                 <wp:positionV relativeFrom="paragraph">
-                  <wp:posOffset>6860540</wp:posOffset>
+                  <wp:posOffset>177800</wp:posOffset>
+                </wp:positionV>
+                <wp:extent cx="6145078" cy="3075709"/>
+                <wp:effectExtent l="0" t="0" r="27305" b="10795"/>
+                <wp:wrapNone/>
+                <wp:docPr id="16" name="Text Box 16"/>
+                <wp:cNvGraphicFramePr/>
+                <a:graphic xmlns:a="http://schemas.openxmlformats.org/drawingml/2006/main">
+                  <a:graphicData uri="http://schemas.microsoft.com/office/word/2010/wordprocessingShape">
+                    <wps:wsp>
+                      <wps:cNvSpPr txBox="1"/>
+                      <wps:spPr>
+                        <a:xfrm>
+                          <a:off x="0" y="0"/>
+                          <a:ext cx="6145078" cy="3075709"/>
+                        </a:xfrm>
+                        <a:prstGeom prst="rect">
+                          <a:avLst/>
+                        </a:prstGeom>
+                        <a:solidFill>
+                          <a:schemeClr val="lt1"/>
+                        </a:solidFill>
+                        <a:ln w="6350">
+                          <a:solidFill>
+                            <a:schemeClr val="bg1">
+                              <a:lumMod val="50000"/>
+                            </a:schemeClr>
+                          </a:solidFill>
+                        </a:ln>
+                      </wps:spPr>
+                      <wps:txbx>
+                        <w:txbxContent>
+                          <w:p>
+                            <w:pPr>
+                              <w:rPr>
+                                <w:color w:val="FF0000"/>
+                              </w:rPr>
+                            </w:pPr>
+                            <w:r>
+                              <w:rPr>
+                                <w:noProof/>
+                                <w:color w:val="FF0000"/>
+                              </w:rPr>
+                              <w:drawing>
+                                <wp:inline distT="0" distB="0" distL="0" distR="0" wp14:anchorId="0E28E3B2" wp14:editId="26FC8AD2">
+                                  <wp:extent cx="5955665" cy="2940685"/>
+                                  <wp:effectExtent l="0" t="0" r="6985" b="0"/>
+                                  <wp:docPr id="2132840176" name="Picture 17" descr="A diagram of a graph&#10;&#10;Description automatically generated with medium confidence"/>
+                                  <wp:cNvGraphicFramePr>
+                                    <a:graphicFrameLocks xmlns:a="http://schemas.openxmlformats.org/drawingml/2006/main" noChangeAspect="1"/>
+                                  </wp:cNvGraphicFramePr>
+                                  <a:graphic xmlns:a="http://schemas.openxmlformats.org/drawingml/2006/main">
+                                    <a:graphicData uri="http://schemas.openxmlformats.org/drawingml/2006/picture">
+                                      <pic:pic xmlns:pic="http://schemas.openxmlformats.org/drawingml/2006/picture">
+                                        <pic:nvPicPr>
+                                          <pic:cNvPr id="2132840176" name="Picture 17" descr="A diagram of a graph&#10;&#10;Description automatically generated with medium confidence"/>
+                                          <pic:cNvPicPr/>
+                                        </pic:nvPicPr>
+                                        <pic:blipFill>
+                                          <a:blip r:embed="rId11"/>
+                                          <a:stretch>
+                                            <a:fillRect/>
+                                          </a:stretch>
+                                        </pic:blipFill>
+                                        <pic:spPr>
+                                          <a:xfrm>
+                                            <a:off x="0" y="0"/>
+                                            <a:ext cx="5955665" cy="2940685"/>
+                                          </a:xfrm>
+                                          <a:prstGeom prst="rect">
+                                            <a:avLst/>
+                                          </a:prstGeom>
+                                        </pic:spPr>
+                                      </pic:pic>
+                                    </a:graphicData>
+                                  </a:graphic>
+                                </wp:inline>
+                              </w:drawing>
+                            </w:r>
+                            <w:r>
+                              <w:rPr>
+                                <w:color w:val="FF0000"/>
+                              </w:rPr>
+                              <w:t xml:space="preserve"> 1d here]</w:t>
+                            </w:r>
+                          </w:p>
+                        </w:txbxContent>
+                      </wps:txbx>
+                      <wps:bodyPr rot="0" spcFirstLastPara="0" vertOverflow="overflow" horzOverflow="overflow" vert="horz" wrap="square" lIns="91440" tIns="45720" rIns="91440" bIns="45720" numCol="1" spcCol="0" rtlCol="0" fromWordArt="0" anchor="t" anchorCtr="0" forceAA="0" compatLnSpc="1">
+                        <a:prstTxWarp prst="textNoShape">
+                          <a:avLst/>
+                        </a:prstTxWarp>
+                        <a:noAutofit/>
+                      </wps:bodyPr>
+                    </wps:wsp>
+                  </a:graphicData>
+                </a:graphic>
+                <wp14:sizeRelV relativeFrom="margin">
+                  <wp14:pctHeight>0</wp14:pctHeight>
+                </wp14:sizeRelV>
+              </wp:anchor>
+            </w:drawing>
+          </mc:Choice>
+          <mc:Fallback>
+            <w:pict>
+              <v:shape w14:anchorId="7BCD1256" id="Text Box 16" o:spid="_x0000_s1032" type="#_x0000_t202" style="position:absolute;margin-left:.25pt;margin-top:14pt;width:483.85pt;height:242.2pt;z-index:251661824;visibility:visible;mso-wrap-style:square;mso-height-percent:0;mso-wrap-distance-left:9pt;mso-wrap-distance-top:0;mso-wrap-distance-right:9pt;mso-wrap-distance-bottom:0;mso-position-horizontal:absolute;mso-position-horizontal-relative:text;mso-position-vertical:absolute;mso-position-vertical-relative:text;mso-height-percent:0;mso-height-relative:margin;v-text-anchor:top" o:gfxdata="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" fillcolor="white [3201]" strokecolor="#7f7f7f [1612]" strokeweight=".5pt">
+                <v:textbox>
+                  <w:txbxContent>
+                    <w:p>
+                      <w:pPr>
+                        <w:rPr>
+                          <w:color w:val="FF0000"/>
+                        </w:rPr>
+                      </w:pPr>
+                      <w:r>
+                        <w:rPr>
+                          <w:noProof/>
+                          <w:color w:val="FF0000"/>
+                        </w:rPr>
+                        <w:drawing>
+                          <wp:inline distT="0" distB="0" distL="0" distR="0" wp14:anchorId="0E28E3B2" wp14:editId="26FC8AD2">
+                            <wp:extent cx="5955665" cy="2940685"/>
+                            <wp:effectExtent l="0" t="0" r="6985" b="0"/>
+                            <wp:docPr id="2132840176" name="Picture 17" descr="A diagram of a graph&#10;&#10;Description automatically generated with medium confidence"/>
+                            <wp:cNvGraphicFramePr>
+                              <a:graphicFrameLocks xmlns:a="http://schemas.openxmlformats.org/drawingml/2006/main" noChangeAspect="1"/>
+                            </wp:cNvGraphicFramePr>
+                            <a:graphic xmlns:a="http://schemas.openxmlformats.org/drawingml/2006/main">
+                              <a:graphicData uri="http://schemas.openxmlformats.org/drawingml/2006/picture">
+                                <pic:pic xmlns:pic="http://schemas.openxmlformats.org/drawingml/2006/picture">
+                                  <pic:nvPicPr>
+                                    <pic:cNvPr id="2132840176" name="Picture 17" descr="A diagram of a graph&#10;&#10;Description automatically generated with medium confidence"/>
+                                    <pic:cNvPicPr/>
+                                  </pic:nvPicPr>
+                                  <pic:blipFill>
+                                    <a:blip r:embed="rId11"/>
+                                    <a:stretch>
+                                      <a:fillRect/>
+                                    </a:stretch>
+                                  </pic:blipFill>
+                                  <pic:spPr>
+                                    <a:xfrm>
+                                      <a:off x="0" y="0"/>
+                                      <a:ext cx="5955665" cy="2940685"/>
+                                    </a:xfrm>
+                                    <a:prstGeom prst="rect">
+                                      <a:avLst/>
+                                    </a:prstGeom>
+                                  </pic:spPr>
+                                </pic:pic>
+                              </a:graphicData>
+                            </a:graphic>
+                          </wp:inline>
+                        </w:drawing>
+                      </w:r>
+                      <w:r>
+                        <w:rPr>
+                          <w:color w:val="FF0000"/>
+                        </w:rPr>
+                        <w:t xml:space="preserve"> 1d here]</w:t>
+                      </w:r>
+                    </w:p>
+                  </w:txbxContent>
+                </v:textbox>
+              </v:shape>
+            </w:pict>
+          </mc:Fallback>
+        </mc:AlternateContent>
+      </w:r>
+    </w:p>
+    <w:p>
+      <w:pPr>
+        <w:rPr>
+          <w:color w:val="FF0000"/>
+        </w:rPr>
+      </w:pPr>
+    </w:p>
+    <w:p>
+      <w:pPr>
+        <w:rPr>
+          <w:color w:val="FF0000"/>
+        </w:rPr>
+      </w:pPr>
+    </w:p>
+    <w:p>
+      <w:pPr>
+        <w:rPr>
+          <w:color w:val="FF0000"/>
+        </w:rPr>
+      </w:pPr>
+    </w:p>
+    <w:p>
+      <w:pPr>
+        <w:rPr>
+          <w:color w:val="FF0000"/>
+        </w:rPr>
+      </w:pPr>
+    </w:p>
+    <w:p>
+      <w:pPr>
+        <w:rPr>
+          <w:color w:val="FF0000"/>
+        </w:rPr>
+      </w:pPr>
+    </w:p>
+    <w:p>
+      <w:pPr>
+        <w:rPr>
+          <w:color w:val="FF0000"/>
+        </w:rPr>
+      </w:pPr>
+    </w:p>
+    <w:p>
+      <w:pPr>
+        <w:rPr>
+          <w:color w:val="FF0000"/>
+        </w:rPr>
+      </w:pPr>
+    </w:p>
+    <w:p>
+      <w:pPr>
+        <w:rPr>
+          <w:color w:val="FF0000"/>
+        </w:rPr>
+      </w:pPr>
+    </w:p>
+    <w:p>
+      <w:pPr>
+        <w:rPr>
+          <w:color w:val="FF0000"/>
+        </w:rPr>
+      </w:pPr>
+    </w:p>
+    <w:p>
+      <w:pPr>
+        <w:rPr>
+          <w:color w:val="FF0000"/>
+        </w:rPr>
+      </w:pPr>
+    </w:p>
+    <w:p>
+      <w:pPr>
+        <w:rPr>
+          <w:color w:val="FF0000"/>
+        </w:rPr>
+      </w:pPr>
+    </w:p>
+    <w:p>
+      <w:pPr>
+        <w:rPr>
+          <w:color w:val="FF0000"/>
+        </w:rPr>
+      </w:pPr>
+    </w:p>
+    <w:p>
+      <w:pPr>
+        <w:rPr>
+          <w:color w:val="FF0000"/>
+        </w:rPr>
+      </w:pPr>
+    </w:p>
+    <w:p>
+      <w:pPr>
+        <w:rPr>
+          <w:color w:val="FF0000"/>
+        </w:rPr>
+      </w:pPr>
+    </w:p>
+    <w:p>
+      <w:pPr>
+        <w:rPr>
+          <w:color w:val="FF0000"/>
+        </w:rPr>
+      </w:pPr>
+    </w:p>
+    <w:p>
+      <w:pPr>
+        <w:rPr>
+          <w:color w:val="FF0000"/>
+        </w:rPr>
+      </w:pPr>
+    </w:p>
+    <w:p>
+      <w:pPr>
+        <w:rPr>
+          <w:color w:val="FF0000"/>
+        </w:rPr>
+      </w:pPr>
+    </w:p>
+    <w:p>
+      <w:pPr>
+        <w:rPr>
+          <w:color w:val="FF0000"/>
+        </w:rPr>
+      </w:pPr>
+    </w:p>
+    <w:p>
+      <w:pPr>
+        <w:rPr>
+          <w:color w:val="FF0000"/>
+        </w:rPr>
+      </w:pPr>
+      <w:r>
+        <w:rPr>
+          <w:noProof/>
+        </w:rPr>
+        <mc:AlternateContent>
+          <mc:Choice Requires="wps">
+            <w:drawing>
+              <wp:anchor distT="0" distB="0" distL="114300" distR="114300" simplePos="0" relativeHeight="251664896" behindDoc="0" locked="0" layoutInCell="1" allowOverlap="1" wp14:anchorId="22134A84" wp14:editId="5C57C392">
+                <wp:simplePos x="0" y="0"/>
+                <wp:positionH relativeFrom="column">
+                  <wp:posOffset>10795</wp:posOffset>
+                </wp:positionH>
+                <wp:positionV relativeFrom="paragraph">
+                  <wp:posOffset>10795</wp:posOffset>
                 </wp:positionV>
                 <wp:extent cx="6144895" cy="635"/>
                 <wp:effectExtent l="0" t="0" r="1905" b="12065"/>
@@ -1759,15 +2573,109 @@
                             </w:r>
                             <w:r>
                               <w:rPr>
-                                <w:rFonts w:eastAsia="+mn-ea"/>
                                 <w:i w:val="0"/>
                                 <w:iCs w:val="0"/>
                                 <w:color w:val="000000" w:themeColor="text1"/>
-                                <w:kern w:val="24"/>
                                 <w:sz w:val="20"/>
                                 <w:szCs w:val="20"/>
                               </w:rPr>
-                              <w:t>[insert caption here]</w:t>
+                              <w:t xml:space="preserve">Plot of measured top and bottom edge temperatures in </w:t>
+                            </w:r>
+                            <w:r>
+                              <w:rPr>
+                                <w:i w:val="0"/>
+                                <w:iCs w:val="0"/>
+                                <w:color w:val="000000" w:themeColor="text1"/>
+                                <w:sz w:val="20"/>
+                                <w:szCs w:val="20"/>
+                              </w:rPr>
+                              <w:t xml:space="preserve">degrees Celsius on the y-axis </w:t>
+                            </w:r>
+                            <w:r>
+                              <w:rPr>
+                                <w:i w:val="0"/>
+                                <w:iCs w:val="0"/>
+                                <w:color w:val="000000" w:themeColor="text1"/>
+                                <w:sz w:val="20"/>
+                                <w:szCs w:val="20"/>
+                              </w:rPr>
+                              <w:t>vs</w:t>
+                            </w:r>
+                            <w:r>
+                              <w:rPr>
+                                <w:i w:val="0"/>
+                                <w:iCs w:val="0"/>
+                                <w:color w:val="000000" w:themeColor="text1"/>
+                                <w:sz w:val="20"/>
+                                <w:szCs w:val="20"/>
+                              </w:rPr>
+                              <w:t xml:space="preserve"> horizontal distance along the plate in centimeters on the x-</w:t>
+                            </w:r>
+                            <w:proofErr w:type="gramStart"/>
+                            <w:r>
+                              <w:rPr>
+                                <w:i w:val="0"/>
+                                <w:iCs w:val="0"/>
+                                <w:color w:val="000000" w:themeColor="text1"/>
+                                <w:sz w:val="20"/>
+                                <w:szCs w:val="20"/>
+                              </w:rPr>
+                              <w:t>axis(</w:t>
+                            </w:r>
+                            <w:proofErr w:type="gramEnd"/>
+                            <w:r>
+                              <w:rPr>
+                                <w:i w:val="0"/>
+                                <w:iCs w:val="0"/>
+                                <w:color w:val="000000" w:themeColor="text1"/>
+                                <w:sz w:val="20"/>
+                                <w:szCs w:val="20"/>
+                              </w:rPr>
+                              <w:t xml:space="preserve">top plot). Plot of measured right and left edge </w:t>
+                            </w:r>
+                            <w:proofErr w:type="spellStart"/>
+                            <w:r>
+                              <w:rPr>
+                                <w:i w:val="0"/>
+                                <w:iCs w:val="0"/>
+                                <w:color w:val="000000" w:themeColor="text1"/>
+                                <w:sz w:val="20"/>
+                                <w:szCs w:val="20"/>
+                              </w:rPr>
+                              <w:t>tempreratures</w:t>
+                            </w:r>
+                            <w:proofErr w:type="spellEnd"/>
+                            <w:r>
+                              <w:rPr>
+                                <w:i w:val="0"/>
+                                <w:iCs w:val="0"/>
+                                <w:color w:val="000000" w:themeColor="text1"/>
+                                <w:sz w:val="20"/>
+                                <w:szCs w:val="20"/>
+                              </w:rPr>
+                              <w:t xml:space="preserve"> in degrees Celsius on the x-axis vs vertical distance along the plate in </w:t>
+                            </w:r>
+                            <w:proofErr w:type="spellStart"/>
+                            <w:r>
+                              <w:rPr>
+                                <w:i w:val="0"/>
+                                <w:iCs w:val="0"/>
+                                <w:color w:val="000000" w:themeColor="text1"/>
+                                <w:sz w:val="20"/>
+                                <w:szCs w:val="20"/>
+                              </w:rPr>
+                              <w:t>centimers</w:t>
+                            </w:r>
+                            <w:proofErr w:type="spellEnd"/>
+                            <w:r>
+                              <w:rPr>
+                                <w:i w:val="0"/>
+                                <w:iCs w:val="0"/>
+                                <w:color w:val="000000" w:themeColor="text1"/>
+                                <w:sz w:val="20"/>
+                                <w:szCs w:val="20"/>
+                              </w:rPr>
+                              <w:t xml:space="preserve"> on the y-axis (bottom plot). The dashed lines represent the mean temperature for each edge in their respective colors. </w:t>
                             </w:r>
                           </w:p>
                         </w:txbxContent>
@@ -1786,7 +2694,7 @@
           </mc:Choice>
           <mc:Fallback>
             <w:pict>
-              <v:shape w14:anchorId="22134A84" id="Text Box 1" o:spid="_x0000_s1032" type="#_x0000_t202" style="position:absolute;margin-left:3.25pt;margin-top:540.2pt;width:483.85pt;height:.05pt;z-index:251675648;visibility:visible;mso-wrap-style:square;mso-wrap-distance-left:9pt;mso-wrap-distance-top:0;mso-wrap-distance-right:9pt;mso-wrap-distance-bottom:0;mso-position-horizontal:absolute;mso-position-horizontal-relative:text;mso-position-vertical:absolute;mso-position-vertical-relative:text;v-text-anchor:top" o:gfxdata="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" stroked="f">
+              <v:shape w14:anchorId="22134A84" id="Text Box 1" o:spid="_x0000_s1033" type="#_x0000_t202" style="position:absolute;margin-left:.85pt;margin-top:.85pt;width:483.85pt;height:.05pt;z-index:251664896;visibility:visible;mso-wrap-style:square;mso-wrap-distance-left:9pt;mso-wrap-distance-top:0;mso-wrap-distance-right:9pt;mso-wrap-distance-bottom:0;mso-position-horizontal:absolute;mso-position-horizontal-relative:text;mso-position-vertical:absolute;mso-position-vertical-relative:text;v-text-anchor:top" o:gfxdata="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" stroked="f">
                 <v:textbox style="mso-fit-shape-to-text:t" inset="0,0,0,0">
                   <w:txbxContent>
                     <w:p>
@@ -1824,15 +2732,109 @@
                       </w:r>
                       <w:r>
                         <w:rPr>
-                          <w:rFonts w:eastAsia="+mn-ea"/>
                           <w:i w:val="0"/>
                           <w:iCs w:val="0"/>
                           <w:color w:val="000000" w:themeColor="text1"/>
-                          <w:kern w:val="24"/>
                           <w:sz w:val="20"/>
                           <w:szCs w:val="20"/>
                         </w:rPr>
-                        <w:t>[insert caption here]</w:t>
+                        <w:t xml:space="preserve">Plot of measured top and bottom edge temperatures in </w:t>
+                      </w:r>
+                      <w:r>
+                        <w:rPr>
+                          <w:i w:val="0"/>
+                          <w:iCs w:val="0"/>
+                          <w:color w:val="000000" w:themeColor="text1"/>
+                          <w:sz w:val="20"/>
+                          <w:szCs w:val="20"/>
+                        </w:rPr>
+                        <w:t xml:space="preserve">degrees Celsius on the y-axis </w:t>
+                      </w:r>
+                      <w:r>
+                        <w:rPr>
+                          <w:i w:val="0"/>
+                          <w:iCs w:val="0"/>
+                          <w:color w:val="000000" w:themeColor="text1"/>
+                          <w:sz w:val="20"/>
+                          <w:szCs w:val="20"/>
+                        </w:rPr>
+                        <w:t>vs</w:t>
+                      </w:r>
+                      <w:r>
+                        <w:rPr>
+                          <w:i w:val="0"/>
+                          <w:iCs w:val="0"/>
+                          <w:color w:val="000000" w:themeColor="text1"/>
+                          <w:sz w:val="20"/>
+                          <w:szCs w:val="20"/>
+                        </w:rPr>
+                        <w:t xml:space="preserve"> horizontal distance along the plate in centimeters on the x-</w:t>
+                      </w:r>
+                      <w:proofErr w:type="gramStart"/>
+                      <w:r>
+                        <w:rPr>
+                          <w:i w:val="0"/>
+                          <w:iCs w:val="0"/>
+                          <w:color w:val="000000" w:themeColor="text1"/>
+                          <w:sz w:val="20"/>
+                          <w:szCs w:val="20"/>
+                        </w:rPr>
+                        <w:t>axis(</w:t>
+                      </w:r>
+                      <w:proofErr w:type="gramEnd"/>
+                      <w:r>
+                        <w:rPr>
+                          <w:i w:val="0"/>
+                          <w:iCs w:val="0"/>
+                          <w:color w:val="000000" w:themeColor="text1"/>
+                          <w:sz w:val="20"/>
+                          <w:szCs w:val="20"/>
+                        </w:rPr>
+                        <w:t xml:space="preserve">top plot). Plot of measured right and left edge </w:t>
+                      </w:r>
+                      <w:proofErr w:type="spellStart"/>
+                      <w:r>
+                        <w:rPr>
+                          <w:i w:val="0"/>
+                          <w:iCs w:val="0"/>
+                          <w:color w:val="000000" w:themeColor="text1"/>
+                          <w:sz w:val="20"/>
+                          <w:szCs w:val="20"/>
+                        </w:rPr>
+                        <w:t>tempreratures</w:t>
+                      </w:r>
+                      <w:proofErr w:type="spellEnd"/>
+                      <w:r>
+                        <w:rPr>
+                          <w:i w:val="0"/>
+                          <w:iCs w:val="0"/>
+                          <w:color w:val="000000" w:themeColor="text1"/>
+                          <w:sz w:val="20"/>
+                          <w:szCs w:val="20"/>
+                        </w:rPr>
+                        <w:t xml:space="preserve"> in degrees Celsius on the x-axis vs vertical distance along the plate in </w:t>
+                      </w:r>
+                      <w:proofErr w:type="spellStart"/>
+                      <w:r>
+                        <w:rPr>
+                          <w:i w:val="0"/>
+                          <w:iCs w:val="0"/>
+                          <w:color w:val="000000" w:themeColor="text1"/>
+                          <w:sz w:val="20"/>
+                          <w:szCs w:val="20"/>
+                        </w:rPr>
+                        <w:t>centimers</w:t>
+                      </w:r>
+                      <w:proofErr w:type="spellEnd"/>
+                      <w:r>
+                        <w:rPr>
+                          <w:i w:val="0"/>
+                          <w:iCs w:val="0"/>
+                          <w:color w:val="000000" w:themeColor="text1"/>
+                          <w:sz w:val="20"/>
+                          <w:szCs w:val="20"/>
+                        </w:rPr>
+                        <w:t xml:space="preserve"> on the y-axis (bottom plot). The dashed lines represent the mean temperature for each edge in their respective colors. </w:t>
                       </w:r>
                     </w:p>
                   </w:txbxContent>
@@ -1842,6 +2844,40 @@
           </mc:Fallback>
         </mc:AlternateContent>
       </w:r>
+    </w:p>
+    <w:p>
+      <w:pPr>
+        <w:rPr>
+          <w:color w:val="FF0000"/>
+        </w:rPr>
+      </w:pPr>
+      <w:r>
+        <w:rPr>
+          <w:color w:val="FF0000"/>
+        </w:rPr>
+        <w:br w:type="page"/>
+      </w:r>
+    </w:p>
+    <w:p>
+      <w:pPr>
+        <w:rPr>
+          <w:color w:val="FF0000"/>
+        </w:rPr>
+      </w:pPr>
+    </w:p>
+    <w:p>
+      <w:pPr>
+        <w:rPr>
+          <w:color w:val="FF0000"/>
+        </w:rPr>
+      </w:pPr>
+    </w:p>
+    <w:p>
+      <w:pPr>
+        <w:rPr>
+          <w:color w:val="FF0000"/>
+        </w:rPr>
+      </w:pPr>
       <w:r>
         <w:rPr>
           <w:noProof/>
@@ -1850,18 +2886,18 @@
         <mc:AlternateContent>
           <mc:Choice Requires="wps">
             <w:drawing>
-              <wp:anchor distT="0" distB="0" distL="114300" distR="114300" simplePos="0" relativeHeight="251673600" behindDoc="0" locked="0" layoutInCell="1" allowOverlap="1" wp14:anchorId="7BCD1256" wp14:editId="54B06FC2">
+              <wp:anchor distT="0" distB="0" distL="114300" distR="114300" simplePos="0" relativeHeight="251686912" behindDoc="0" locked="0" layoutInCell="1" allowOverlap="1" wp14:anchorId="23B87AB3" wp14:editId="16E15E93">
                 <wp:simplePos x="0" y="0"/>
                 <wp:positionH relativeFrom="column">
-                  <wp:posOffset>41275</wp:posOffset>
+                  <wp:posOffset>-19050</wp:posOffset>
                 </wp:positionH>
                 <wp:positionV relativeFrom="paragraph">
-                  <wp:posOffset>3728085</wp:posOffset>
+                  <wp:posOffset>596900</wp:posOffset>
                 </wp:positionV>
-                <wp:extent cx="6145078" cy="3075709"/>
-                <wp:effectExtent l="0" t="0" r="14605" b="10795"/>
+                <wp:extent cx="6145078" cy="1120140"/>
+                <wp:effectExtent l="0" t="0" r="27305" b="22860"/>
                 <wp:wrapNone/>
-                <wp:docPr id="16" name="Text Box 16"/>
+                <wp:docPr id="2017633522" name="Text Box 2017633522"/>
                 <wp:cNvGraphicFramePr/>
                 <a:graphic xmlns:a="http://schemas.openxmlformats.org/drawingml/2006/main">
                   <a:graphicData uri="http://schemas.microsoft.com/office/word/2010/wordprocessingShape">
@@ -1870,7 +2906,7 @@
                       <wps:spPr>
                         <a:xfrm>
                           <a:off x="0" y="0"/>
-                          <a:ext cx="6145078" cy="3075709"/>
+                          <a:ext cx="6145078" cy="1120140"/>
                         </a:xfrm>
                         <a:prstGeom prst="rect">
                           <a:avLst/>
@@ -1888,6 +2924,232 @@
                       </wps:spPr>
                       <wps:txbx>
                         <w:txbxContent>
+                          <w:tbl>
+                            <w:tblPr>
+                              <w:tblStyle w:val="TableGrid"/>
+                              <w:tblW w:w="0" w:type="auto"/>
+                              <w:tblLook w:val="04A0" w:firstRow="1" w:lastRow="0" w:firstColumn="1" w:lastColumn="0" w:noHBand="0" w:noVBand="1"/>
+                            </w:tblPr>
+                            <w:tblGrid>
+                              <w:gridCol w:w="3131"/>
+                              <w:gridCol w:w="3131"/>
+                              <w:gridCol w:w="3132"/>
+                            </w:tblGrid>
+                            <w:tr>
+                              <w:tc>
+                                <w:tcPr>
+                                  <w:tcW w:w="3131" w:type="dxa"/>
+                                </w:tcPr>
+                                <w:p>
+                                  <w:pPr>
+                                    <w:jc w:val="center"/>
+                                  </w:pPr>
+                                  <w:r>
+                                    <w:t>Edge</w:t>
+                                  </w:r>
+                                </w:p>
+                              </w:tc>
+                              <w:tc>
+                                <w:tcPr>
+                                  <w:tcW w:w="3131" w:type="dxa"/>
+                                </w:tcPr>
+                                <w:p>
+                                  <w:pPr>
+                                    <w:jc w:val="center"/>
+                                  </w:pPr>
+                                  <w:r>
+                                    <w:t>q (W)</w:t>
+                                  </w:r>
+                                </w:p>
+                              </w:tc>
+                              <w:tc>
+                                <w:tcPr>
+                                  <w:tcW w:w="3132" w:type="dxa"/>
+                                </w:tcPr>
+                                <w:p>
+                                  <w:pPr>
+                                    <w:jc w:val="center"/>
+                                  </w:pPr>
+                                  <w:r>
+                                    <w:t>P</w:t>
+                                  </w:r>
+                                  <w:r>
+                                    <w:rPr>
+                                      <w:vertAlign w:val="subscript"/>
+                                    </w:rPr>
+                                    <w:t xml:space="preserve">E </w:t>
+                                  </w:r>
+                                  <w:r>
+                                    <w:t>(W)</w:t>
+                                  </w:r>
+                                </w:p>
+                              </w:tc>
+                            </w:tr>
+                            <w:tr>
+                              <w:tc>
+                                <w:tcPr>
+                                  <w:tcW w:w="3131" w:type="dxa"/>
+                                </w:tcPr>
+                                <w:p>
+                                  <w:pPr>
+                                    <w:jc w:val="center"/>
+                                  </w:pPr>
+                                  <w:r>
+                                    <w:t>Left</w:t>
+                                  </w:r>
+                                </w:p>
+                              </w:tc>
+                              <w:tc>
+                                <w:tcPr>
+                                  <w:tcW w:w="3131" w:type="dxa"/>
+                                </w:tcPr>
+                                <w:p>
+                                  <w:pPr>
+                                    <w:jc w:val="center"/>
+                                  </w:pPr>
+                                  <w:r>
+                                    <w:t>-124.32</w:t>
+                                  </w:r>
+                                </w:p>
+                              </w:tc>
+                              <w:tc>
+                                <w:tcPr>
+                                  <w:tcW w:w="3132" w:type="dxa"/>
+                                </w:tcPr>
+                                <w:p>
+                                  <w:pPr>
+                                    <w:jc w:val="center"/>
+                                  </w:pPr>
+                                  <w:r>
+                                    <w:t>-322.94</w:t>
+                                  </w:r>
+                                </w:p>
+                              </w:tc>
+                            </w:tr>
+                            <w:tr>
+                              <w:tc>
+                                <w:tcPr>
+                                  <w:tcW w:w="3131" w:type="dxa"/>
+                                </w:tcPr>
+                                <w:p>
+                                  <w:pPr>
+                                    <w:jc w:val="center"/>
+                                  </w:pPr>
+                                  <w:r>
+                                    <w:t>Top</w:t>
+                                  </w:r>
+                                </w:p>
+                              </w:tc>
+                              <w:tc>
+                                <w:tcPr>
+                                  <w:tcW w:w="3131" w:type="dxa"/>
+                                </w:tcPr>
+                                <w:p>
+                                  <w:pPr>
+                                    <w:jc w:val="center"/>
+                                  </w:pPr>
+                                  <w:r>
+                                    <w:t>13.73</w:t>
+                                  </w:r>
+                                </w:p>
+                              </w:tc>
+                              <w:tc>
+                                <w:tcPr>
+                                  <w:tcW w:w="3132" w:type="dxa"/>
+                                </w:tcPr>
+                                <w:p>
+                                  <w:pPr>
+                                    <w:jc w:val="center"/>
+                                  </w:pPr>
+                                  <w:r>
+                                    <w:t>54</w:t>
+                                  </w:r>
+                                </w:p>
+                              </w:tc>
+                            </w:tr>
+                            <w:tr>
+                              <w:tc>
+                                <w:tcPr>
+                                  <w:tcW w:w="3131" w:type="dxa"/>
+                                </w:tcPr>
+                                <w:p>
+                                  <w:pPr>
+                                    <w:jc w:val="center"/>
+                                  </w:pPr>
+                                  <w:r>
+                                    <w:t>Right</w:t>
+                                  </w:r>
+                                </w:p>
+                              </w:tc>
+                              <w:tc>
+                                <w:tcPr>
+                                  <w:tcW w:w="3131" w:type="dxa"/>
+                                </w:tcPr>
+                                <w:p>
+                                  <w:pPr>
+                                    <w:jc w:val="center"/>
+                                  </w:pPr>
+                                  <w:r>
+                                    <w:t>86.86</w:t>
+                                  </w:r>
+                                </w:p>
+                              </w:tc>
+                              <w:tc>
+                                <w:tcPr>
+                                  <w:tcW w:w="3132" w:type="dxa"/>
+                                </w:tcPr>
+                                <w:p>
+                                  <w:pPr>
+                                    <w:jc w:val="center"/>
+                                  </w:pPr>
+                                  <w:r>
+                                    <w:t>55.8</w:t>
+                                  </w:r>
+                                </w:p>
+                              </w:tc>
+                            </w:tr>
+                            <w:tr>
+                              <w:tc>
+                                <w:tcPr>
+                                  <w:tcW w:w="3131" w:type="dxa"/>
+                                </w:tcPr>
+                                <w:p>
+                                  <w:pPr>
+                                    <w:jc w:val="center"/>
+                                  </w:pPr>
+                                  <w:r>
+                                    <w:t>Bottom</w:t>
+                                  </w:r>
+                                </w:p>
+                              </w:tc>
+                              <w:tc>
+                                <w:tcPr>
+                                  <w:tcW w:w="3131" w:type="dxa"/>
+                                </w:tcPr>
+                                <w:p>
+                                  <w:pPr>
+                                    <w:jc w:val="center"/>
+                                  </w:pPr>
+                                  <w:r>
+                                    <w:t>-3.09</w:t>
+                                  </w:r>
+                                </w:p>
+                              </w:tc>
+                              <w:tc>
+                                <w:tcPr>
+                                  <w:tcW w:w="3132" w:type="dxa"/>
+                                </w:tcPr>
+                                <w:p>
+                                  <w:pPr>
+                                    <w:jc w:val="center"/>
+                                  </w:pPr>
+                                  <w:r>
+                                    <w:t>0</w:t>
+                                  </w:r>
+                                </w:p>
+                              </w:tc>
+                            </w:tr>
+                          </w:tbl>
                           <w:p>
                             <w:pPr>
                               <w:jc w:val="center"/>
@@ -1895,12 +3157,6 @@
                                 <w:color w:val="FF0000"/>
                               </w:rPr>
                             </w:pPr>
-                            <w:r>
-                              <w:rPr>
-                                <w:color w:val="FF0000"/>
-                              </w:rPr>
-                              <w:t>[copy and paste your figure 1d here]</w:t>
-                            </w:r>
                           </w:p>
                         </w:txbxContent>
                       </wps:txbx>
@@ -1921,9 +3177,235 @@
           </mc:Choice>
           <mc:Fallback>
             <w:pict>
-              <v:shape w14:anchorId="7BCD1256" id="Text Box 16" o:spid="_x0000_s1033" type="#_x0000_t202" style="position:absolute;margin-left:3.25pt;margin-top:293.55pt;width:483.85pt;height:242.2pt;z-index:251673600;visibility:visible;mso-wrap-style:square;mso-height-percent:0;mso-wrap-distance-left:9pt;mso-wrap-distance-top:0;mso-wrap-distance-right:9pt;mso-wrap-distance-bottom:0;mso-position-horizontal:absolute;mso-position-horizontal-relative:text;mso-position-vertical:absolute;mso-position-vertical-relative:text;mso-height-percent:0;mso-height-relative:margin;v-text-anchor:top" o:gfxdata="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" fillcolor="white [3201]" strokecolor="#7f7f7f [1612]" strokeweight=".5pt">
+              <v:shape w14:anchorId="23B87AB3" id="Text Box 2017633522" o:spid="_x0000_s1034" type="#_x0000_t202" style="position:absolute;margin-left:-1.5pt;margin-top:47pt;width:483.85pt;height:88.2pt;z-index:251686912;visibility:visible;mso-wrap-style:square;mso-height-percent:0;mso-wrap-distance-left:9pt;mso-wrap-distance-top:0;mso-wrap-distance-right:9pt;mso-wrap-distance-bottom:0;mso-position-horizontal:absolute;mso-position-horizontal-relative:text;mso-position-vertical:absolute;mso-position-vertical-relative:text;mso-height-percent:0;mso-height-relative:margin;v-text-anchor:top" o:gfxdata="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" fillcolor="white [3201]" strokecolor="#7f7f7f [1612]" strokeweight=".5pt">
                 <v:textbox>
                   <w:txbxContent>
+                    <w:tbl>
+                      <w:tblPr>
+                        <w:tblStyle w:val="TableGrid"/>
+                        <w:tblW w:w="0" w:type="auto"/>
+                        <w:tblLook w:val="04A0" w:firstRow="1" w:lastRow="0" w:firstColumn="1" w:lastColumn="0" w:noHBand="0" w:noVBand="1"/>
+                      </w:tblPr>
+                      <w:tblGrid>
+                        <w:gridCol w:w="3131"/>
+                        <w:gridCol w:w="3131"/>
+                        <w:gridCol w:w="3132"/>
+                      </w:tblGrid>
+                      <w:tr>
+                        <w:tc>
+                          <w:tcPr>
+                            <w:tcW w:w="3131" w:type="dxa"/>
+                          </w:tcPr>
+                          <w:p>
+                            <w:pPr>
+                              <w:jc w:val="center"/>
+                            </w:pPr>
+                            <w:r>
+                              <w:t>Edge</w:t>
+                            </w:r>
+                          </w:p>
+                        </w:tc>
+                        <w:tc>
+                          <w:tcPr>
+                            <w:tcW w:w="3131" w:type="dxa"/>
+                          </w:tcPr>
+                          <w:p>
+                            <w:pPr>
+                              <w:jc w:val="center"/>
+                            </w:pPr>
+                            <w:r>
+                              <w:t>q (W)</w:t>
+                            </w:r>
+                          </w:p>
+                        </w:tc>
+                        <w:tc>
+                          <w:tcPr>
+                            <w:tcW w:w="3132" w:type="dxa"/>
+                          </w:tcPr>
+                          <w:p>
+                            <w:pPr>
+                              <w:jc w:val="center"/>
+                            </w:pPr>
+                            <w:r>
+                              <w:t>P</w:t>
+                            </w:r>
+                            <w:r>
+                              <w:rPr>
+                                <w:vertAlign w:val="subscript"/>
+                              </w:rPr>
+                              <w:t xml:space="preserve">E </w:t>
+                            </w:r>
+                            <w:r>
+                              <w:t>(W)</w:t>
+                            </w:r>
+                          </w:p>
+                        </w:tc>
+                      </w:tr>
+                      <w:tr>
+                        <w:tc>
+                          <w:tcPr>
+                            <w:tcW w:w="3131" w:type="dxa"/>
+                          </w:tcPr>
+                          <w:p>
+                            <w:pPr>
+                              <w:jc w:val="center"/>
+                            </w:pPr>
+                            <w:r>
+                              <w:t>Left</w:t>
+                            </w:r>
+                          </w:p>
+                        </w:tc>
+                        <w:tc>
+                          <w:tcPr>
+                            <w:tcW w:w="3131" w:type="dxa"/>
+                          </w:tcPr>
+                          <w:p>
+                            <w:pPr>
+                              <w:jc w:val="center"/>
+                            </w:pPr>
+                            <w:r>
+                              <w:t>-124.32</w:t>
+                            </w:r>
+                          </w:p>
+                        </w:tc>
+                        <w:tc>
+                          <w:tcPr>
+                            <w:tcW w:w="3132" w:type="dxa"/>
+                          </w:tcPr>
+                          <w:p>
+                            <w:pPr>
+                              <w:jc w:val="center"/>
+                            </w:pPr>
+                            <w:r>
+                              <w:t>-322.94</w:t>
+                            </w:r>
+                          </w:p>
+                        </w:tc>
+                      </w:tr>
+                      <w:tr>
+                        <w:tc>
+                          <w:tcPr>
+                            <w:tcW w:w="3131" w:type="dxa"/>
+                          </w:tcPr>
+                          <w:p>
+                            <w:pPr>
+                              <w:jc w:val="center"/>
+                            </w:pPr>
+                            <w:r>
+                              <w:t>Top</w:t>
+                            </w:r>
+                          </w:p>
+                        </w:tc>
+                        <w:tc>
+                          <w:tcPr>
+                            <w:tcW w:w="3131" w:type="dxa"/>
+                          </w:tcPr>
+                          <w:p>
+                            <w:pPr>
+                              <w:jc w:val="center"/>
+                            </w:pPr>
+                            <w:r>
+                              <w:t>13.73</w:t>
+                            </w:r>
+                          </w:p>
+                        </w:tc>
+                        <w:tc>
+                          <w:tcPr>
+                            <w:tcW w:w="3132" w:type="dxa"/>
+                          </w:tcPr>
+                          <w:p>
+                            <w:pPr>
+                              <w:jc w:val="center"/>
+                            </w:pPr>
+                            <w:r>
+                              <w:t>54</w:t>
+                            </w:r>
+                          </w:p>
+                        </w:tc>
+                      </w:tr>
+                      <w:tr>
+                        <w:tc>
+                          <w:tcPr>
+                            <w:tcW w:w="3131" w:type="dxa"/>
+                          </w:tcPr>
+                          <w:p>
+                            <w:pPr>
+                              <w:jc w:val="center"/>
+                            </w:pPr>
+                            <w:r>
+                              <w:t>Right</w:t>
+                            </w:r>
+                          </w:p>
+                        </w:tc>
+                        <w:tc>
+                          <w:tcPr>
+                            <w:tcW w:w="3131" w:type="dxa"/>
+                          </w:tcPr>
+                          <w:p>
+                            <w:pPr>
+                              <w:jc w:val="center"/>
+                            </w:pPr>
+                            <w:r>
+                              <w:t>86.86</w:t>
+                            </w:r>
+                          </w:p>
+                        </w:tc>
+                        <w:tc>
+                          <w:tcPr>
+                            <w:tcW w:w="3132" w:type="dxa"/>
+                          </w:tcPr>
+                          <w:p>
+                            <w:pPr>
+                              <w:jc w:val="center"/>
+                            </w:pPr>
+                            <w:r>
+                              <w:t>55.8</w:t>
+                            </w:r>
+                          </w:p>
+                        </w:tc>
+                      </w:tr>
+                      <w:tr>
+                        <w:tc>
+                          <w:tcPr>
+                            <w:tcW w:w="3131" w:type="dxa"/>
+                          </w:tcPr>
+                          <w:p>
+                            <w:pPr>
+                              <w:jc w:val="center"/>
+                            </w:pPr>
+                            <w:r>
+                              <w:t>Bottom</w:t>
+                            </w:r>
+                          </w:p>
+                        </w:tc>
+                        <w:tc>
+                          <w:tcPr>
+                            <w:tcW w:w="3131" w:type="dxa"/>
+                          </w:tcPr>
+                          <w:p>
+                            <w:pPr>
+                              <w:jc w:val="center"/>
+                            </w:pPr>
+                            <w:r>
+                              <w:t>-3.09</w:t>
+                            </w:r>
+                          </w:p>
+                        </w:tc>
+                        <w:tc>
+                          <w:tcPr>
+                            <w:tcW w:w="3132" w:type="dxa"/>
+                          </w:tcPr>
+                          <w:p>
+                            <w:pPr>
+                              <w:jc w:val="center"/>
+                            </w:pPr>
+                            <w:r>
+                              <w:t>0</w:t>
+                            </w:r>
+                          </w:p>
+                        </w:tc>
+                      </w:tr>
+                    </w:tbl>
                     <w:p>
                       <w:pPr>
                         <w:jc w:val="center"/>
@@ -1931,484 +3413,6 @@
                           <w:color w:val="FF0000"/>
                         </w:rPr>
                       </w:pPr>
-                      <w:r>
-                        <w:rPr>
-                          <w:color w:val="FF0000"/>
-                        </w:rPr>
-                        <w:t>[copy and paste your figure 1d here]</w:t>
-                      </w:r>
-                    </w:p>
-                  </w:txbxContent>
-                </v:textbox>
-              </v:shape>
-            </w:pict>
-          </mc:Fallback>
-        </mc:AlternateContent>
-      </w:r>
-    </w:p>
-    <w:p>
-      <w:pPr>
-        <w:rPr>
-          <w:color w:val="FF0000"/>
-        </w:rPr>
-      </w:pPr>
-    </w:p>
-    <w:p>
-      <w:pPr>
-        <w:rPr>
-          <w:color w:val="FF0000"/>
-        </w:rPr>
-      </w:pPr>
-    </w:p>
-    <w:p>
-      <w:pPr>
-        <w:rPr>
-          <w:color w:val="FF0000"/>
-        </w:rPr>
-      </w:pPr>
-    </w:p>
-    <w:p>
-      <w:pPr>
-        <w:rPr>
-          <w:color w:val="FF0000"/>
-        </w:rPr>
-      </w:pPr>
-    </w:p>
-    <w:p>
-      <w:pPr>
-        <w:rPr>
-          <w:color w:val="FF0000"/>
-        </w:rPr>
-      </w:pPr>
-    </w:p>
-    <w:p>
-      <w:pPr>
-        <w:rPr>
-          <w:color w:val="FF0000"/>
-        </w:rPr>
-      </w:pPr>
-    </w:p>
-    <w:p>
-      <w:pPr>
-        <w:rPr>
-          <w:color w:val="FF0000"/>
-        </w:rPr>
-      </w:pPr>
-    </w:p>
-    <w:p>
-      <w:pPr>
-        <w:rPr>
-          <w:color w:val="FF0000"/>
-        </w:rPr>
-      </w:pPr>
-    </w:p>
-    <w:p>
-      <w:pPr>
-        <w:rPr>
-          <w:color w:val="FF0000"/>
-        </w:rPr>
-      </w:pPr>
-    </w:p>
-    <w:p>
-      <w:pPr>
-        <w:rPr>
-          <w:color w:val="FF0000"/>
-        </w:rPr>
-      </w:pPr>
-    </w:p>
-    <w:p>
-      <w:pPr>
-        <w:rPr>
-          <w:color w:val="FF0000"/>
-        </w:rPr>
-      </w:pPr>
-    </w:p>
-    <w:p>
-      <w:pPr>
-        <w:rPr>
-          <w:color w:val="FF0000"/>
-        </w:rPr>
-      </w:pPr>
-    </w:p>
-    <w:p>
-      <w:pPr>
-        <w:rPr>
-          <w:color w:val="FF0000"/>
-        </w:rPr>
-      </w:pPr>
-    </w:p>
-    <w:p>
-      <w:pPr>
-        <w:rPr>
-          <w:color w:val="FF0000"/>
-        </w:rPr>
-      </w:pPr>
-    </w:p>
-    <w:p>
-      <w:pPr>
-        <w:rPr>
-          <w:color w:val="FF0000"/>
-        </w:rPr>
-      </w:pPr>
-    </w:p>
-    <w:p>
-      <w:pPr>
-        <w:rPr>
-          <w:color w:val="FF0000"/>
-        </w:rPr>
-      </w:pPr>
-    </w:p>
-    <w:p>
-      <w:pPr>
-        <w:rPr>
-          <w:color w:val="FF0000"/>
-        </w:rPr>
-      </w:pPr>
-    </w:p>
-    <w:p>
-      <w:pPr>
-        <w:rPr>
-          <w:color w:val="FF0000"/>
-        </w:rPr>
-      </w:pPr>
-    </w:p>
-    <w:p>
-      <w:pPr>
-        <w:rPr>
-          <w:color w:val="FF0000"/>
-        </w:rPr>
-      </w:pPr>
-    </w:p>
-    <w:p>
-      <w:pPr>
-        <w:rPr>
-          <w:color w:val="FF0000"/>
-        </w:rPr>
-      </w:pPr>
-    </w:p>
-    <w:p>
-      <w:pPr>
-        <w:rPr>
-          <w:color w:val="FF0000"/>
-        </w:rPr>
-      </w:pPr>
-    </w:p>
-    <w:p>
-      <w:pPr>
-        <w:rPr>
-          <w:color w:val="FF0000"/>
-        </w:rPr>
-      </w:pPr>
-    </w:p>
-    <w:p>
-      <w:pPr>
-        <w:rPr>
-          <w:color w:val="FF0000"/>
-        </w:rPr>
-      </w:pPr>
-    </w:p>
-    <w:p>
-      <w:pPr>
-        <w:rPr>
-          <w:color w:val="FF0000"/>
-        </w:rPr>
-      </w:pPr>
-    </w:p>
-    <w:p>
-      <w:pPr>
-        <w:rPr>
-          <w:color w:val="FF0000"/>
-        </w:rPr>
-      </w:pPr>
-    </w:p>
-    <w:p>
-      <w:pPr>
-        <w:rPr>
-          <w:color w:val="FF0000"/>
-        </w:rPr>
-      </w:pPr>
-    </w:p>
-    <w:p>
-      <w:pPr>
-        <w:rPr>
-          <w:color w:val="FF0000"/>
-        </w:rPr>
-      </w:pPr>
-    </w:p>
-    <w:p>
-      <w:pPr>
-        <w:rPr>
-          <w:color w:val="FF0000"/>
-        </w:rPr>
-      </w:pPr>
-    </w:p>
-    <w:p>
-      <w:pPr>
-        <w:rPr>
-          <w:color w:val="FF0000"/>
-        </w:rPr>
-      </w:pPr>
-    </w:p>
-    <w:p>
-      <w:pPr>
-        <w:rPr>
-          <w:color w:val="FF0000"/>
-        </w:rPr>
-      </w:pPr>
-    </w:p>
-    <w:p>
-      <w:pPr>
-        <w:rPr>
-          <w:color w:val="FF0000"/>
-        </w:rPr>
-      </w:pPr>
-    </w:p>
-    <w:p>
-      <w:pPr>
-        <w:rPr>
-          <w:color w:val="FF0000"/>
-        </w:rPr>
-      </w:pPr>
-    </w:p>
-    <w:p>
-      <w:pPr>
-        <w:rPr>
-          <w:color w:val="FF0000"/>
-        </w:rPr>
-      </w:pPr>
-    </w:p>
-    <w:p>
-      <w:pPr>
-        <w:rPr>
-          <w:color w:val="FF0000"/>
-        </w:rPr>
-      </w:pPr>
-    </w:p>
-    <w:p>
-      <w:pPr>
-        <w:rPr>
-          <w:color w:val="FF0000"/>
-        </w:rPr>
-      </w:pPr>
-    </w:p>
-    <w:p>
-      <w:pPr>
-        <w:rPr>
-          <w:color w:val="FF0000"/>
-        </w:rPr>
-      </w:pPr>
-    </w:p>
-    <w:p>
-      <w:pPr>
-        <w:rPr>
-          <w:color w:val="FF0000"/>
-        </w:rPr>
-      </w:pPr>
-    </w:p>
-    <w:p>
-      <w:pPr>
-        <w:rPr>
-          <w:color w:val="FF0000"/>
-        </w:rPr>
-      </w:pPr>
-    </w:p>
-    <w:p>
-      <w:pPr>
-        <w:rPr>
-          <w:color w:val="FF0000"/>
-        </w:rPr>
-      </w:pPr>
-    </w:p>
-    <w:p>
-      <w:pPr>
-        <w:rPr>
-          <w:color w:val="FF0000"/>
-        </w:rPr>
-      </w:pPr>
-    </w:p>
-    <w:p>
-      <w:pPr>
-        <w:rPr>
-          <w:color w:val="FF0000"/>
-        </w:rPr>
-      </w:pPr>
-    </w:p>
-    <w:p>
-      <w:pPr>
-        <w:rPr>
-          <w:color w:val="FF0000"/>
-        </w:rPr>
-      </w:pPr>
-      <w:r>
-        <w:rPr>
-          <w:color w:val="FF0000"/>
-        </w:rPr>
-        <w:br w:type="page"/>
-      </w:r>
-    </w:p>
-    <w:p>
-      <w:pPr>
-        <w:rPr>
-          <w:color w:val="FF0000"/>
-        </w:rPr>
-      </w:pPr>
-    </w:p>
-    <w:p>
-      <w:pPr>
-        <w:rPr>
-          <w:color w:val="FF0000"/>
-        </w:rPr>
-      </w:pPr>
-    </w:p>
-    <w:p>
-      <w:pPr>
-        <w:rPr>
-          <w:color w:val="FF0000"/>
-        </w:rPr>
-      </w:pPr>
-      <w:r>
-        <w:rPr>
-          <w:noProof/>
-          <w:color w:val="FF0000"/>
-        </w:rPr>
-        <mc:AlternateContent>
-          <mc:Choice Requires="wps">
-            <w:drawing>
-              <wp:anchor distT="0" distB="0" distL="114300" distR="114300" simplePos="0" relativeHeight="251686912" behindDoc="0" locked="0" layoutInCell="1" allowOverlap="1" wp14:anchorId="23B87AB3" wp14:editId="7747FC51">
-                <wp:simplePos x="0" y="0"/>
-                <wp:positionH relativeFrom="column">
-                  <wp:posOffset>0</wp:posOffset>
-                </wp:positionH>
-                <wp:positionV relativeFrom="paragraph">
-                  <wp:posOffset>342265</wp:posOffset>
-                </wp:positionV>
-                <wp:extent cx="6145078" cy="3075709"/>
-                <wp:effectExtent l="0" t="0" r="14605" b="10795"/>
-                <wp:wrapNone/>
-                <wp:docPr id="2017633522" name="Text Box 2017633522"/>
-                <wp:cNvGraphicFramePr/>
-                <a:graphic xmlns:a="http://schemas.openxmlformats.org/drawingml/2006/main">
-                  <a:graphicData uri="http://schemas.microsoft.com/office/word/2010/wordprocessingShape">
-                    <wps:wsp>
-                      <wps:cNvSpPr txBox="1"/>
-                      <wps:spPr>
-                        <a:xfrm>
-                          <a:off x="0" y="0"/>
-                          <a:ext cx="6145078" cy="3075709"/>
-                        </a:xfrm>
-                        <a:prstGeom prst="rect">
-                          <a:avLst/>
-                        </a:prstGeom>
-                        <a:solidFill>
-                          <a:schemeClr val="lt1"/>
-                        </a:solidFill>
-                        <a:ln w="6350">
-                          <a:solidFill>
-                            <a:schemeClr val="bg1">
-                              <a:lumMod val="50000"/>
-                            </a:schemeClr>
-                          </a:solidFill>
-                        </a:ln>
-                      </wps:spPr>
-                      <wps:txbx>
-                        <w:txbxContent>
-                          <w:p>
-                            <w:pPr>
-                              <w:jc w:val="center"/>
-                              <w:rPr>
-                                <w:color w:val="FF0000"/>
-                              </w:rPr>
-                            </w:pPr>
-                            <w:r>
-                              <w:rPr>
-                                <w:color w:val="FF0000"/>
-                              </w:rPr>
-                              <w:t xml:space="preserve">[copy and paste your </w:t>
-                            </w:r>
-                            <w:r>
-                              <w:rPr>
-                                <w:color w:val="FF0000"/>
-                              </w:rPr>
-                              <w:t>table</w:t>
-                            </w:r>
-                            <w:r>
-                              <w:rPr>
-                                <w:color w:val="FF0000"/>
-                              </w:rPr>
-                              <w:t xml:space="preserve"> 1</w:t>
-                            </w:r>
-                            <w:r>
-                              <w:rPr>
-                                <w:color w:val="FF0000"/>
-                              </w:rPr>
-                              <w:t>e</w:t>
-                            </w:r>
-                            <w:r>
-                              <w:rPr>
-                                <w:color w:val="FF0000"/>
-                              </w:rPr>
-                              <w:t xml:space="preserve"> here]</w:t>
-                            </w:r>
-                          </w:p>
-                        </w:txbxContent>
-                      </wps:txbx>
-                      <wps:bodyPr rot="0" spcFirstLastPara="0" vertOverflow="overflow" horzOverflow="overflow" vert="horz" wrap="square" lIns="91440" tIns="45720" rIns="91440" bIns="45720" numCol="1" spcCol="0" rtlCol="0" fromWordArt="0" anchor="t" anchorCtr="0" forceAA="0" compatLnSpc="1">
-                        <a:prstTxWarp prst="textNoShape">
-                          <a:avLst/>
-                        </a:prstTxWarp>
-                        <a:noAutofit/>
-                      </wps:bodyPr>
-                    </wps:wsp>
-                  </a:graphicData>
-                </a:graphic>
-                <wp14:sizeRelV relativeFrom="margin">
-                  <wp14:pctHeight>0</wp14:pctHeight>
-                </wp14:sizeRelV>
-              </wp:anchor>
-            </w:drawing>
-          </mc:Choice>
-          <mc:Fallback>
-            <w:pict>
-              <v:shape w14:anchorId="23B87AB3" id="Text Box 2017633522" o:spid="_x0000_s1034" type="#_x0000_t202" style="position:absolute;margin-left:0;margin-top:26.95pt;width:483.85pt;height:242.2pt;z-index:251686912;visibility:visible;mso-wrap-style:square;mso-height-percent:0;mso-wrap-distance-left:9pt;mso-wrap-distance-top:0;mso-wrap-distance-right:9pt;mso-wrap-distance-bottom:0;mso-position-horizontal:absolute;mso-position-horizontal-relative:text;mso-position-vertical:absolute;mso-position-vertical-relative:text;mso-height-percent:0;mso-height-relative:margin;v-text-anchor:top" o:gfxdata="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" fillcolor="white [3201]" strokecolor="#7f7f7f [1612]" strokeweight=".5pt">
-                <v:textbox>
-                  <w:txbxContent>
-                    <w:p>
-                      <w:pPr>
-                        <w:jc w:val="center"/>
-                        <w:rPr>
-                          <w:color w:val="FF0000"/>
-                        </w:rPr>
-                      </w:pPr>
-                      <w:r>
-                        <w:rPr>
-                          <w:color w:val="FF0000"/>
-                        </w:rPr>
-                        <w:t xml:space="preserve">[copy and paste your </w:t>
-                      </w:r>
-                      <w:r>
-                        <w:rPr>
-                          <w:color w:val="FF0000"/>
-                        </w:rPr>
-                        <w:t>table</w:t>
-                      </w:r>
-                      <w:r>
-                        <w:rPr>
-                          <w:color w:val="FF0000"/>
-                        </w:rPr>
-                        <w:t xml:space="preserve"> 1</w:t>
-                      </w:r>
-                      <w:r>
-                        <w:rPr>
-                          <w:color w:val="FF0000"/>
-                        </w:rPr>
-                        <w:t>e</w:t>
-                      </w:r>
-                      <w:r>
-                        <w:rPr>
-                          <w:color w:val="FF0000"/>
-                        </w:rPr>
-                        <w:t xml:space="preserve"> here]</w:t>
-                      </w:r>
                     </w:p>
                   </w:txbxContent>
                 </v:textbox>
@@ -2530,15 +3534,35 @@
                             </w:r>
                             <w:r>
                               <w:rPr>
-                                <w:rFonts w:eastAsia="+mn-ea"/>
                                 <w:i w:val="0"/>
                                 <w:iCs w:val="0"/>
                                 <w:color w:val="000000" w:themeColor="text1"/>
-                                <w:kern w:val="24"/>
                                 <w:sz w:val="20"/>
                                 <w:szCs w:val="20"/>
                               </w:rPr>
-                              <w:t>[insert caption here]</w:t>
+                              <w:t xml:space="preserve">Net heat transfer in Watts across each boundary edge. The middle column represents calculated heat transfer rates using forward and backwards finite difference methods while the </w:t>
+                            </w:r>
+                            <w:proofErr w:type="gramStart"/>
+                            <w:r>
+                              <w:rPr>
+                                <w:i w:val="0"/>
+                                <w:iCs w:val="0"/>
+                                <w:color w:val="000000" w:themeColor="text1"/>
+                                <w:sz w:val="20"/>
+                                <w:szCs w:val="20"/>
+                              </w:rPr>
+                              <w:t>far right</w:t>
+                            </w:r>
+                            <w:proofErr w:type="gramEnd"/>
+                            <w:r>
+                              <w:rPr>
+                                <w:i w:val="0"/>
+                                <w:iCs w:val="0"/>
+                                <w:color w:val="000000" w:themeColor="text1"/>
+                                <w:sz w:val="20"/>
+                                <w:szCs w:val="20"/>
+                              </w:rPr>
+                              <w:t xml:space="preserve"> column represents calculated heat transfer from voltage and current measurements. </w:t>
                             </w:r>
                           </w:p>
                         </w:txbxContent>
@@ -2631,15 +3655,35 @@
                       </w:r>
                       <w:r>
                         <w:rPr>
-                          <w:rFonts w:eastAsia="+mn-ea"/>
                           <w:i w:val="0"/>
                           <w:iCs w:val="0"/>
                           <w:color w:val="000000" w:themeColor="text1"/>
-                          <w:kern w:val="24"/>
                           <w:sz w:val="20"/>
                           <w:szCs w:val="20"/>
                         </w:rPr>
-                        <w:t>[insert caption here]</w:t>
+                        <w:t xml:space="preserve">Net heat transfer in Watts across each boundary edge. The middle column represents calculated heat transfer rates using forward and backwards finite difference methods while the </w:t>
+                      </w:r>
+                      <w:proofErr w:type="gramStart"/>
+                      <w:r>
+                        <w:rPr>
+                          <w:i w:val="0"/>
+                          <w:iCs w:val="0"/>
+                          <w:color w:val="000000" w:themeColor="text1"/>
+                          <w:sz w:val="20"/>
+                          <w:szCs w:val="20"/>
+                        </w:rPr>
+                        <w:t>far right</w:t>
+                      </w:r>
+                      <w:proofErr w:type="gramEnd"/>
+                      <w:r>
+                        <w:rPr>
+                          <w:i w:val="0"/>
+                          <w:iCs w:val="0"/>
+                          <w:color w:val="000000" w:themeColor="text1"/>
+                          <w:sz w:val="20"/>
+                          <w:szCs w:val="20"/>
+                        </w:rPr>
+                        <w:t xml:space="preserve"> column represents calculated heat transfer from voltage and current measurements. </w:t>
                       </w:r>
                     </w:p>
                   </w:txbxContent>
@@ -2711,16 +3755,16 @@
         <mc:AlternateContent>
           <mc:Choice Requires="wps">
             <w:drawing>
-              <wp:anchor distT="0" distB="0" distL="114300" distR="114300" simplePos="0" relativeHeight="251689984" behindDoc="0" locked="0" layoutInCell="1" allowOverlap="1" wp14:anchorId="407E06B0" wp14:editId="7ACD4ED7">
+              <wp:anchor distT="0" distB="0" distL="114300" distR="114300" simplePos="0" relativeHeight="251689984" behindDoc="0" locked="0" layoutInCell="1" allowOverlap="1" wp14:anchorId="407E06B0" wp14:editId="0688D013">
                 <wp:simplePos x="0" y="0"/>
                 <wp:positionH relativeFrom="column">
-                  <wp:posOffset>13335</wp:posOffset>
+                  <wp:posOffset>12700</wp:posOffset>
                 </wp:positionH>
                 <wp:positionV relativeFrom="paragraph">
-                  <wp:posOffset>1746794</wp:posOffset>
+                  <wp:posOffset>1743710</wp:posOffset>
                 </wp:positionV>
-                <wp:extent cx="5975985" cy="1893570"/>
-                <wp:effectExtent l="0" t="0" r="18415" b="11430"/>
+                <wp:extent cx="5975985" cy="2355850"/>
+                <wp:effectExtent l="0" t="0" r="24765" b="25400"/>
                 <wp:wrapTopAndBottom/>
                 <wp:docPr id="1267066333" name="Text Box 1"/>
                 <wp:cNvGraphicFramePr/>
@@ -2731,7 +3775,7 @@
                       <wps:spPr>
                         <a:xfrm>
                           <a:off x="0" y="0"/>
-                          <a:ext cx="5975985" cy="1893570"/>
+                          <a:ext cx="5975985" cy="2355850"/>
                         </a:xfrm>
                         <a:prstGeom prst="rect">
                           <a:avLst/>
@@ -2749,7 +3793,35 @@
                         <w:txbxContent>
                           <w:p>
                             <w:r>
-                              <w:t>2a. [insert your response here]</w:t>
+                              <w:t xml:space="preserve">2a. </w:t>
+                            </w:r>
+                            <w:r>
+                              <w:t xml:space="preserve">The average difference between the measured and computed temperatures spatially over the entire domain was 1.07% difference. </w:t>
+                            </w:r>
+                            <w:r>
+                              <w:t xml:space="preserve">Regions in the domain where the differences are greater than the average are near the edges of the heating areas. The maximum percent difference in the domain was 4.09% at x = 14.68 cm and y = 0.41 cm. </w:t>
+                            </w:r>
+                            <w:r>
+                              <w:t xml:space="preserve">There is a trend observed in the percent difference </w:t>
+                            </w:r>
+                            <w:proofErr w:type="spellStart"/>
+                            <w:r>
+                              <w:t>countour</w:t>
+                            </w:r>
+                            <w:proofErr w:type="spellEnd"/>
+                            <w:r>
+                              <w:t xml:space="preserve"> where the regions of heating (</w:t>
+                            </w:r>
+                            <w:proofErr w:type="spellStart"/>
+                            <w:r>
+                              <w:t>i.e</w:t>
+                            </w:r>
+                            <w:proofErr w:type="spellEnd"/>
+                            <w:r>
+                              <w:t xml:space="preserve"> the left and right edges) display higher percent difference than the rest of the plate. This is because the numerical simulation has a bigger difference in the temperature points around the edges which results in greater numerical averages for the surrounding points as opposed to the small temperature point gradients towards the center which yields better averages. The numerical solution is accurate due to the small percent difference across the domain between the numerical and measured temperatures. Accuracy can be improved by </w:t>
+                            </w:r>
+                            <w:r>
+                              <w:t xml:space="preserve">improving boundary condition temperate discretization by adding more data points which will refine the resolution of the numerical simulation. </w:t>
                             </w:r>
                           </w:p>
                         </w:txbxContent>
@@ -2771,12 +3843,40 @@
           </mc:Choice>
           <mc:Fallback>
             <w:pict>
-              <v:shape w14:anchorId="407E06B0" id="_x0000_s1036" type="#_x0000_t202" style="position:absolute;margin-left:1.05pt;margin-top:137.55pt;width:470.55pt;height:149.1pt;z-index:251689984;visibility:visible;mso-wrap-style:square;mso-height-percent:0;mso-wrap-distance-left:9pt;mso-wrap-distance-top:0;mso-wrap-distance-right:9pt;mso-wrap-distance-bottom:0;mso-position-horizontal:absolute;mso-position-horizontal-relative:text;mso-position-vertical:absolute;mso-position-vertical-relative:text;mso-height-percent:0;mso-height-relative:margin;v-text-anchor:top" o:gfxdata="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" fillcolor="white [3201]" strokeweight=".5pt">
+              <v:shape w14:anchorId="407E06B0" id="_x0000_s1036" type="#_x0000_t202" style="position:absolute;margin-left:1pt;margin-top:137.3pt;width:470.55pt;height:185.5pt;z-index:251689984;visibility:visible;mso-wrap-style:square;mso-height-percent:0;mso-wrap-distance-left:9pt;mso-wrap-distance-top:0;mso-wrap-distance-right:9pt;mso-wrap-distance-bottom:0;mso-position-horizontal:absolute;mso-position-horizontal-relative:text;mso-position-vertical:absolute;mso-position-vertical-relative:text;mso-height-percent:0;mso-height-relative:margin;v-text-anchor:top" o:gfxdata="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" fillcolor="white [3201]" strokeweight=".5pt">
                 <v:textbox>
                   <w:txbxContent>
                     <w:p>
                       <w:r>
-                        <w:t>2a. [insert your response here]</w:t>
+                        <w:t xml:space="preserve">2a. </w:t>
+                      </w:r>
+                      <w:r>
+                        <w:t xml:space="preserve">The average difference between the measured and computed temperatures spatially over the entire domain was 1.07% difference. </w:t>
+                      </w:r>
+                      <w:r>
+                        <w:t xml:space="preserve">Regions in the domain where the differences are greater than the average are near the edges of the heating areas. The maximum percent difference in the domain was 4.09% at x = 14.68 cm and y = 0.41 cm. </w:t>
+                      </w:r>
+                      <w:r>
+                        <w:t xml:space="preserve">There is a trend observed in the percent difference </w:t>
+                      </w:r>
+                      <w:proofErr w:type="spellStart"/>
+                      <w:r>
+                        <w:t>countour</w:t>
+                      </w:r>
+                      <w:proofErr w:type="spellEnd"/>
+                      <w:r>
+                        <w:t xml:space="preserve"> where the regions of heating (</w:t>
+                      </w:r>
+                      <w:proofErr w:type="spellStart"/>
+                      <w:r>
+                        <w:t>i.e</w:t>
+                      </w:r>
+                      <w:proofErr w:type="spellEnd"/>
+                      <w:r>
+                        <w:t xml:space="preserve"> the left and right edges) display higher percent difference than the rest of the plate. This is because the numerical simulation has a bigger difference in the temperature points around the edges which results in greater numerical averages for the surrounding points as opposed to the small temperature point gradients towards the center which yields better averages. The numerical solution is accurate due to the small percent difference across the domain between the numerical and measured temperatures. Accuracy can be improved by </w:t>
+                      </w:r>
+                      <w:r>
+                        <w:t xml:space="preserve">improving boundary condition temperate discretization by adding more data points which will refine the resolution of the numerical simulation. </w:t>
                       </w:r>
                     </w:p>
                   </w:txbxContent>
@@ -2811,7 +3911,7 @@
                     <pic:cNvPicPr/>
                   </pic:nvPicPr>
                   <pic:blipFill>
-                    <a:blip r:embed="rId9"/>
+                    <a:blip r:embed="rId12"/>
                     <a:stretch>
                       <a:fillRect/>
                     </a:stretch>
@@ -2900,7 +4000,55 @@
                         <w:txbxContent>
                           <w:p>
                             <w:r>
-                              <w:t>2b. [insert your response here]</w:t>
+                              <w:t xml:space="preserve">2b. </w:t>
+                            </w:r>
+                            <w:r>
+                              <w:t>The left</w:t>
+                            </w:r>
+                            <w:r>
+                              <w:t>, top, and right</w:t>
+                            </w:r>
+                            <w:r>
+                              <w:t xml:space="preserve"> edge temperatures are </w:t>
+                            </w:r>
+                            <w:r>
+                              <w:t xml:space="preserve">10.45% </w:t>
+                            </w:r>
+                            <w:r>
+                              <w:t>non-</w:t>
+                            </w:r>
+                            <w:r>
+                              <w:t xml:space="preserve">uniform, 8.49% </w:t>
+                            </w:r>
+                            <w:r>
+                              <w:t>non-</w:t>
+                            </w:r>
+                            <w:r>
+                              <w:t xml:space="preserve">uniform, and 15.87% </w:t>
+                            </w:r>
+                            <w:r>
+                              <w:t>non-</w:t>
+                            </w:r>
+                            <w:r>
+                              <w:t xml:space="preserve">unform respectively. It is appropriate to assume a uniform temperature distribution along the left, top, and right boundaries due to the small percentage of </w:t>
+                            </w:r>
+                            <w:r>
+                              <w:t>non-</w:t>
+                            </w:r>
+                            <w:r>
+                              <w:t xml:space="preserve">uniformity across the edge domains. The measured temperature data along the bottom edge does indicate an adiabatic condition due to a 10.98% </w:t>
+                            </w:r>
+                            <w:r>
+                              <w:t>non-</w:t>
+                            </w:r>
+                            <w:r>
+                              <w:t xml:space="preserve">uniformity between measurements where we would expect </w:t>
+                            </w:r>
+                            <w:r>
+                              <w:t>to see high</w:t>
+                            </w:r>
+                            <w:r>
+                              <w:t xml:space="preserve"> uniformity in the case of an adiabatic condition. </w:t>
                             </w:r>
                           </w:p>
                         </w:txbxContent>
@@ -2924,7 +4072,55 @@
                   <w:txbxContent>
                     <w:p>
                       <w:r>
-                        <w:t>2b. [insert your response here]</w:t>
+                        <w:t xml:space="preserve">2b. </w:t>
+                      </w:r>
+                      <w:r>
+                        <w:t>The left</w:t>
+                      </w:r>
+                      <w:r>
+                        <w:t>, top, and right</w:t>
+                      </w:r>
+                      <w:r>
+                        <w:t xml:space="preserve"> edge temperatures are </w:t>
+                      </w:r>
+                      <w:r>
+                        <w:t xml:space="preserve">10.45% </w:t>
+                      </w:r>
+                      <w:r>
+                        <w:t>non-</w:t>
+                      </w:r>
+                      <w:r>
+                        <w:t xml:space="preserve">uniform, 8.49% </w:t>
+                      </w:r>
+                      <w:r>
+                        <w:t>non-</w:t>
+                      </w:r>
+                      <w:r>
+                        <w:t xml:space="preserve">uniform, and 15.87% </w:t>
+                      </w:r>
+                      <w:r>
+                        <w:t>non-</w:t>
+                      </w:r>
+                      <w:r>
+                        <w:t xml:space="preserve">unform respectively. It is appropriate to assume a uniform temperature distribution along the left, top, and right boundaries due to the small percentage of </w:t>
+                      </w:r>
+                      <w:r>
+                        <w:t>non-</w:t>
+                      </w:r>
+                      <w:r>
+                        <w:t xml:space="preserve">uniformity across the edge domains. The measured temperature data along the bottom edge does indicate an adiabatic condition due to a 10.98% </w:t>
+                      </w:r>
+                      <w:r>
+                        <w:t>non-</w:t>
+                      </w:r>
+                      <w:r>
+                        <w:t xml:space="preserve">uniformity between measurements where we would expect </w:t>
+                      </w:r>
+                      <w:r>
+                        <w:t>to see high</w:t>
+                      </w:r>
+                      <w:r>
+                        <w:t xml:space="preserve"> uniformity in the case of an adiabatic condition. </w:t>
                       </w:r>
                     </w:p>
                   </w:txbxContent>
@@ -2959,7 +4155,7 @@
                     <pic:cNvPicPr/>
                   </pic:nvPicPr>
                   <pic:blipFill>
-                    <a:blip r:embed="rId10"/>
+                    <a:blip r:embed="rId13"/>
                     <a:stretch>
                       <a:fillRect/>
                     </a:stretch>
@@ -3036,16 +4232,16 @@
         <mc:AlternateContent>
           <mc:Choice Requires="wps">
             <w:drawing>
-              <wp:anchor distT="0" distB="0" distL="114300" distR="114300" simplePos="0" relativeHeight="251692032" behindDoc="0" locked="0" layoutInCell="1" allowOverlap="1" wp14:anchorId="3F1E1E15" wp14:editId="2DA3CCCF">
+              <wp:anchor distT="0" distB="0" distL="114300" distR="114300" simplePos="0" relativeHeight="251692032" behindDoc="0" locked="0" layoutInCell="1" allowOverlap="1" wp14:anchorId="3F1E1E15" wp14:editId="56740862">
                 <wp:simplePos x="0" y="0"/>
                 <wp:positionH relativeFrom="column">
-                  <wp:posOffset>64770</wp:posOffset>
+                  <wp:posOffset>63500</wp:posOffset>
                 </wp:positionH>
                 <wp:positionV relativeFrom="paragraph">
-                  <wp:posOffset>1217930</wp:posOffset>
+                  <wp:posOffset>1220470</wp:posOffset>
                 </wp:positionV>
-                <wp:extent cx="5975985" cy="1327785"/>
-                <wp:effectExtent l="0" t="0" r="18415" b="18415"/>
+                <wp:extent cx="5975985" cy="2565400"/>
+                <wp:effectExtent l="0" t="0" r="24765" b="25400"/>
                 <wp:wrapTopAndBottom/>
                 <wp:docPr id="196581372" name="Text Box 2"/>
                 <wp:cNvGraphicFramePr/>
@@ -3056,7 +4252,7 @@
                       <wps:spPr>
                         <a:xfrm>
                           <a:off x="0" y="0"/>
-                          <a:ext cx="5975985" cy="1327785"/>
+                          <a:ext cx="5975985" cy="2565400"/>
                         </a:xfrm>
                         <a:prstGeom prst="rect">
                           <a:avLst/>
@@ -3074,9 +4270,22 @@
                         <w:txbxContent>
                           <w:p>
                             <w:r>
-                              <w:t>2c. [insert your response here]</w:t>
+                              <w:t xml:space="preserve">2c. </w:t>
+                            </w:r>
+                            <w:r>
+                              <w:t xml:space="preserve">The total estimated wattage to heat and cool the plate was 307 watts while the actual total power supplied was 431 watts. </w:t>
+                            </w:r>
+                            <w:r>
+                              <w:t xml:space="preserve">The left edge estimated power requirement to heat the plate </w:t>
+                            </w:r>
+                            <w:r>
+                              <w:t xml:space="preserve">was 130 watts based a 95% efficiency heating mode where the actual measured electrical power for this edge was 323 watts. The right edge estimated power requirement to heat the plate was 91 watts based on 95% efficiency heating mode where the actual measured electrical power for this edge was 55.8 watts. The difference in the heating estimated power requirements and the actual supplied power can be explained by the experimental setup where the data was taken during the transient response and not the steady state which didn’t allow the electrically supplied power to fully saturate the system. The top edge of the plate had an estimated power requirement of 94 watts to cool the edge based on a 15% efficiency where the actual measured electrical power was 54 watts. </w:t>
+                            </w:r>
+                            <w:r>
+                              <w:t xml:space="preserve">This discrepancy can be explained by other forms of heat transfer on the top plate other than conduction. Radiation and convection could also cool the top of the plate which would reduce the power requirement to achieve the measured data. </w:t>
                             </w:r>
                           </w:p>
+                          <w:p/>
                         </w:txbxContent>
                       </wps:txbx>
                       <wps:bodyPr rot="0" spcFirstLastPara="0" vertOverflow="overflow" horzOverflow="overflow" vert="horz" wrap="square" lIns="91440" tIns="45720" rIns="91440" bIns="45720" numCol="1" spcCol="0" rtlCol="0" fromWordArt="0" anchor="t" anchorCtr="0" forceAA="0" compatLnSpc="1">
@@ -3096,14 +4305,27 @@
           </mc:Choice>
           <mc:Fallback>
             <w:pict>
-              <v:shape w14:anchorId="3F1E1E15" id="_x0000_s1038" type="#_x0000_t202" style="position:absolute;margin-left:5.1pt;margin-top:95.9pt;width:470.55pt;height:104.55pt;z-index:251692032;visibility:visible;mso-wrap-style:square;mso-height-percent:0;mso-wrap-distance-left:9pt;mso-wrap-distance-top:0;mso-wrap-distance-right:9pt;mso-wrap-distance-bottom:0;mso-position-horizontal:absolute;mso-position-horizontal-relative:text;mso-position-vertical:absolute;mso-position-vertical-relative:text;mso-height-percent:0;mso-height-relative:margin;v-text-anchor:top" o:gfxdata="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" fillcolor="white [3201]" strokeweight=".5pt">
+              <v:shape w14:anchorId="3F1E1E15" id="_x0000_s1038" type="#_x0000_t202" style="position:absolute;margin-left:5pt;margin-top:96.1pt;width:470.55pt;height:202pt;z-index:251692032;visibility:visible;mso-wrap-style:square;mso-height-percent:0;mso-wrap-distance-left:9pt;mso-wrap-distance-top:0;mso-wrap-distance-right:9pt;mso-wrap-distance-bottom:0;mso-position-horizontal:absolute;mso-position-horizontal-relative:text;mso-position-vertical:absolute;mso-position-vertical-relative:text;mso-height-percent:0;mso-height-relative:margin;v-text-anchor:top" o:gfxdata="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" fillcolor="white [3201]" strokeweight=".5pt">
                 <v:textbox>
                   <w:txbxContent>
                     <w:p>
                       <w:r>
-                        <w:t>2c. [insert your response here]</w:t>
+                        <w:t xml:space="preserve">2c. </w:t>
+                      </w:r>
+                      <w:r>
+                        <w:t xml:space="preserve">The total estimated wattage to heat and cool the plate was 307 watts while the actual total power supplied was 431 watts. </w:t>
+                      </w:r>
+                      <w:r>
+                        <w:t xml:space="preserve">The left edge estimated power requirement to heat the plate </w:t>
+                      </w:r>
+                      <w:r>
+                        <w:t xml:space="preserve">was 130 watts based a 95% efficiency heating mode where the actual measured electrical power for this edge was 323 watts. The right edge estimated power requirement to heat the plate was 91 watts based on 95% efficiency heating mode where the actual measured electrical power for this edge was 55.8 watts. The difference in the heating estimated power requirements and the actual supplied power can be explained by the experimental setup where the data was taken during the transient response and not the steady state which didn’t allow the electrically supplied power to fully saturate the system. The top edge of the plate had an estimated power requirement of 94 watts to cool the edge based on a 15% efficiency where the actual measured electrical power was 54 watts. </w:t>
+                      </w:r>
+                      <w:r>
+                        <w:t xml:space="preserve">This discrepancy can be explained by other forms of heat transfer on the top plate other than conduction. Radiation and convection could also cool the top of the plate which would reduce the power requirement to achieve the measured data. </w:t>
                       </w:r>
                     </w:p>
+                    <w:p/>
                   </w:txbxContent>
                 </v:textbox>
                 <w10:wrap type="topAndBottom"/>
@@ -3136,7 +4358,7 @@
                     <pic:cNvPicPr/>
                   </pic:nvPicPr>
                   <pic:blipFill>
-                    <a:blip r:embed="rId11"/>
+                    <a:blip r:embed="rId14"/>
                     <a:stretch>
                       <a:fillRect/>
                     </a:stretch>
@@ -3211,9 +4433,9 @@
       </w:pPr>
     </w:p>
     <w:sectPr>
-      <w:headerReference w:type="default" r:id="rId12"/>
-      <w:footerReference w:type="even" r:id="rId13"/>
-      <w:footerReference w:type="default" r:id="rId14"/>
+      <w:headerReference w:type="default" r:id="rId15"/>
+      <w:footerReference w:type="even" r:id="rId16"/>
+      <w:footerReference w:type="default" r:id="rId17"/>
       <w:pgSz w:w="12240" w:h="15840"/>
       <w:pgMar w:top="1080" w:right="1440" w:bottom="1080" w:left="1440" w:header="720" w:footer="720" w:gutter="0"/>
       <w:cols w:space="720"/>

</xml_diff>